<commit_message>
Circle Language Spec: System Objects: System Command Call Notations: Change the Circle Construct Drafts version's main heading. Add an empty version in Circle Language Spec.
</commit_message>
<xml_diff>
--- a/1.2. Circle Constructs Drafts/3. Code Concepts/05. System Objects/3. System Command Call Notations Construct Drafts.docx
+++ b/1.2. Circle Constructs Drafts/3. Code Concepts/05. System Objects/3. System Command Call Notations Construct Drafts.docx
@@ -37,7 +37,15 @@
               <w:pStyle w:val="Heading1"/>
             </w:pPr>
             <w:r>
-              <w:t>Circle Language Spec: System Objects</w:t>
+              <w:t xml:space="preserve">Circle </w:t>
+            </w:r>
+            <w:r>
+              <w:t>Construct Drafts</w:t>
+            </w:r>
+            <w:bookmarkStart w:id="0" w:name="_GoBack"/>
+            <w:bookmarkEnd w:id="0"/>
+            <w:r>
+              <w:t>: System Objects</w:t>
             </w:r>
           </w:p>
         </w:tc>
@@ -49,6 +57,9 @@
       </w:pPr>
       <w:r>
         <w:t>System Command Call Notations</w:t>
+      </w:r>
+      <w:r>
+        <w:t xml:space="preserve"> Construct Drafts</w:t>
       </w:r>
     </w:p>
     <w:p>
@@ -2881,15 +2892,7 @@
     </w:p>
     <w:p>
       <w:r>
-        <w:t xml:space="preserve">The diagram above </w:t>
-      </w:r>
-      <w:proofErr w:type="spellStart"/>
-      <w:r>
-        <w:t>implictly</w:t>
-      </w:r>
-      <w:proofErr w:type="spellEnd"/>
-      <w:r>
-        <w:t xml:space="preserve"> causes an </w:t>
+        <w:t xml:space="preserve">The diagram above implictly causes an </w:t>
       </w:r>
       <w:r>
         <w:rPr>
@@ -3183,15 +3186,7 @@
     <w:p/>
     <w:p>
       <w:r>
-        <w:t xml:space="preserve">So the basic display of a basic system command call with an argument filled in, </w:t>
-      </w:r>
-      <w:proofErr w:type="spellStart"/>
-      <w:r>
-        <w:t>implictly</w:t>
-      </w:r>
-      <w:proofErr w:type="spellEnd"/>
-      <w:r>
-        <w:t xml:space="preserve"> causes another system command to be called as well.</w:t>
+        <w:t>So the basic display of a basic system command call with an argument filled in, implictly causes another system command to be called as well.</w:t>
       </w:r>
     </w:p>
     <w:p/>
@@ -7662,15 +7657,7 @@
     <w:p/>
     <w:p>
       <w:r>
-        <w:t xml:space="preserve">If only the object aspect is </w:t>
-      </w:r>
-      <w:proofErr w:type="spellStart"/>
-      <w:r>
-        <w:t>adressed</w:t>
-      </w:r>
-      <w:proofErr w:type="spellEnd"/>
-      <w:r>
-        <w:t>, the picture looks like this:</w:t>
+        <w:t>If only the object aspect is adressed, the picture looks like this:</w:t>
       </w:r>
     </w:p>
     <w:p/>
@@ -8746,15 +8733,7 @@
         <w:ind w:left="568"/>
       </w:pPr>
       <w:r>
-        <w:t xml:space="preserve">But </w:t>
-      </w:r>
-      <w:proofErr w:type="spellStart"/>
-      <w:r>
-        <w:t>ofcourse</w:t>
-      </w:r>
-      <w:proofErr w:type="spellEnd"/>
-      <w:r>
-        <w:t xml:space="preserve"> a more practical notation is:</w:t>
+        <w:t>But ofcourse a more practical notation is:</w:t>
       </w:r>
     </w:p>
     <w:p>
@@ -8821,10 +8800,7 @@
         </w:drawing>
       </w:r>
     </w:p>
-    <w:p>
-      <w:bookmarkStart w:id="0" w:name="_GoBack"/>
-      <w:bookmarkEnd w:id="0"/>
-    </w:p>
+    <w:p/>
     <w:sectPr>
       <w:pgSz w:w="12240" w:h="15840"/>
       <w:pgMar w:top="1440" w:right="1800" w:bottom="1440" w:left="1800" w:header="720" w:footer="720" w:gutter="0"/>

</xml_diff>

<commit_message>
Circle Language Spec: System Objects: System Command Call Notations: * Spread content over the main article, the Construct Drafts version and the Pointers chapter. * Make pictures for more explicit notations as a replacement for the implicit notations moved to Circle Construct Drafts.
</commit_message>
<xml_diff>
--- a/1.2. Circle Constructs Drafts/3. Code Concepts/05. System Objects/3. System Command Call Notations Construct Drafts.docx
+++ b/1.2. Circle Constructs Drafts/3. Code Concepts/05. System Objects/3. System Command Call Notations Construct Drafts.docx
@@ -42,8 +42,6 @@
             <w:r>
               <w:t>Construct Drafts</w:t>
             </w:r>
-            <w:bookmarkStart w:id="0" w:name="_GoBack"/>
-            <w:bookmarkEnd w:id="0"/>
             <w:r>
               <w:t>: System Objects</w:t>
             </w:r>
@@ -67,92 +65,18 @@
         <w:pStyle w:val="Heading3"/>
       </w:pPr>
       <w:r>
-        <w:t>Introduction</w:t>
+        <w:t>System Interface Command Call Notation</w:t>
       </w:r>
     </w:p>
     <w:p>
       <w:r>
-        <w:t xml:space="preserve">There are several notations for calling a system command. They </w:t>
-      </w:r>
-      <w:r>
-        <w:t>will be covered in the articles</w:t>
-      </w:r>
-      <w:r>
-        <w:t xml:space="preserve"> that follow.</w:t>
-      </w:r>
-    </w:p>
-    <w:p/>
-    <w:p>
-      <w:r>
-        <w:t xml:space="preserve">You will usually not see any direct calls to </w:t>
-      </w:r>
-      <w:r>
-        <w:rPr>
-          <w:b/>
-          <w:bCs/>
-        </w:rPr>
-        <w:t>Get</w:t>
-      </w:r>
-      <w:r>
-        <w:t xml:space="preserve">, </w:t>
-      </w:r>
-      <w:r>
-        <w:rPr>
-          <w:b/>
-          <w:bCs/>
-        </w:rPr>
-        <w:t xml:space="preserve">Set </w:t>
-      </w:r>
-      <w:r>
-        <w:t xml:space="preserve">and </w:t>
-      </w:r>
-      <w:r>
-        <w:rPr>
-          <w:b/>
-          <w:bCs/>
-        </w:rPr>
-        <w:t xml:space="preserve">Use </w:t>
-      </w:r>
-      <w:r>
-        <w:t xml:space="preserve">commands. Those system commands are usually called indirectly by </w:t>
-      </w:r>
-      <w:r>
-        <w:rPr>
-          <w:i/>
-        </w:rPr>
-        <w:t xml:space="preserve">assignment </w:t>
-      </w:r>
-      <w:r>
-        <w:t>commands</w:t>
-      </w:r>
-      <w:r>
-        <w:t>.</w:t>
-      </w:r>
-    </w:p>
-    <w:p/>
-    <w:p>
-      <w:r>
-        <w:t xml:space="preserve">But knowing how to use </w:t>
-      </w:r>
-      <w:r>
-        <w:rPr>
-          <w:b/>
-          <w:bCs/>
-        </w:rPr>
-        <w:t xml:space="preserve">Get </w:t>
-      </w:r>
-      <w:r>
-        <w:t xml:space="preserve">and </w:t>
-      </w:r>
-      <w:r>
-        <w:rPr>
-          <w:b/>
-          <w:bCs/>
-        </w:rPr>
-        <w:t xml:space="preserve">Set </w:t>
-      </w:r>
-      <w:r>
-        <w:t>commands, instead of a single assignment call, gives you a low-level understanding of assignment. This low-level understanding is important in order to create alternative forms of assignment, that are not covered by any of the assignment notations.</w:t>
+        <w:t xml:space="preserve">There might be </w:t>
+      </w:r>
+      <w:r>
+        <w:t xml:space="preserve">other </w:t>
+      </w:r>
+      <w:r>
+        <w:t>options for displaying a call to a system command that are laid out in the articles that follow.</w:t>
       </w:r>
     </w:p>
     <w:p>
@@ -160,12 +84,39 @@
         <w:pStyle w:val="Heading3"/>
       </w:pPr>
       <w:r>
-        <w:t>System Interface Command Call Notation</w:t>
+        <w:t xml:space="preserve">Simplified System </w:t>
+      </w:r>
+      <w:r>
+        <w:t xml:space="preserve">Interface </w:t>
+      </w:r>
+      <w:r>
+        <w:t>Call</w:t>
+      </w:r>
+      <w:r>
+        <w:t>s</w:t>
       </w:r>
     </w:p>
     <w:p>
       <w:r>
-        <w:t>One of the notations for system command calls is calling upon the command definition in the system interface:</w:t>
+        <w:t xml:space="preserve">System command calls </w:t>
+      </w:r>
+      <w:r>
+        <w:t xml:space="preserve">might be </w:t>
+      </w:r>
+      <w:r>
+        <w:t xml:space="preserve">so fundamental, that they </w:t>
+      </w:r>
+      <w:r>
+        <w:t xml:space="preserve">may </w:t>
+      </w:r>
+      <w:r>
+        <w:t>the most basic notation that still fits within the language, even though it can get a more complex notation when fully drawn out.</w:t>
+      </w:r>
+    </w:p>
+    <w:p/>
+    <w:p>
+      <w:r>
+        <w:t>Here is an example of the simplified system command call notation:</w:t>
       </w:r>
     </w:p>
     <w:p/>
@@ -178,229 +129,7 @@
           <w:noProof/>
         </w:rPr>
         <w:drawing>
-          <wp:inline distT="0" distB="0" distL="0" distR="0" wp14:anchorId="656DEA16" wp14:editId="44BA36AB">
-            <wp:extent cx="2184400" cy="1270000"/>
-            <wp:effectExtent l="0" t="0" r="0" b="0"/>
-            <wp:docPr id="1" name="Picture 1"/>
-            <wp:cNvGraphicFramePr>
-              <a:graphicFrameLocks xmlns:a="http://schemas.openxmlformats.org/drawingml/2006/main" noChangeAspect="1"/>
-            </wp:cNvGraphicFramePr>
-            <a:graphic xmlns:a="http://schemas.openxmlformats.org/drawingml/2006/main">
-              <a:graphicData uri="http://schemas.openxmlformats.org/drawingml/2006/picture">
-                <pic:pic xmlns:pic="http://schemas.openxmlformats.org/drawingml/2006/picture">
-                  <pic:nvPicPr>
-                    <pic:cNvPr id="0" name="Picture 1"/>
-                    <pic:cNvPicPr>
-                      <a:picLocks noChangeAspect="1" noChangeArrowheads="1"/>
-                    </pic:cNvPicPr>
-                  </pic:nvPicPr>
-                  <pic:blipFill>
-                    <a:blip r:embed="rId5">
-                      <a:extLst>
-                        <a:ext uri="{28A0092B-C50C-407E-A947-70E740481C1C}">
-                          <a14:useLocalDpi xmlns:a14="http://schemas.microsoft.com/office/drawing/2010/main" val="0"/>
-                        </a:ext>
-                      </a:extLst>
-                    </a:blip>
-                    <a:srcRect/>
-                    <a:stretch>
-                      <a:fillRect/>
-                    </a:stretch>
-                  </pic:blipFill>
-                  <pic:spPr bwMode="auto">
-                    <a:xfrm>
-                      <a:off x="0" y="0"/>
-                      <a:ext cx="2184400" cy="1270000"/>
-                    </a:xfrm>
-                    <a:prstGeom prst="rect">
-                      <a:avLst/>
-                    </a:prstGeom>
-                    <a:noFill/>
-                    <a:ln>
-                      <a:noFill/>
-                    </a:ln>
-                  </pic:spPr>
-                </pic:pic>
-              </a:graphicData>
-            </a:graphic>
-          </wp:inline>
-        </w:drawing>
-      </w:r>
-    </w:p>
-    <w:p/>
-    <w:p>
-      <w:r>
-        <w:t>This however requires the system interface to be shown. Then remains the question whether to show the other members of the system interface as well, or only to show the members of the system interface, that are actually called.</w:t>
-      </w:r>
-    </w:p>
-    <w:p/>
-    <w:p>
-      <w:r>
-        <w:t>There might be better options for displaying a call to a system command that are laid out in the articles that follow.</w:t>
-      </w:r>
-    </w:p>
-    <w:p>
-      <w:pPr>
-        <w:pStyle w:val="Heading3"/>
-      </w:pPr>
-      <w:r>
-        <w:t>Simplified System Command Call Notation</w:t>
-      </w:r>
-    </w:p>
-    <w:p>
-      <w:r>
-        <w:t>System command calls are so fundamental, that they get the most basic notation that still fits within the language, even though it can get a more complex notation when fully drawn out.</w:t>
-      </w:r>
-    </w:p>
-    <w:p/>
-    <w:p>
-      <w:r>
-        <w:t>There are system commands that apply to object references and to the object itself. System commands, that apply to an object reference are displayed here with a parent around the targeted reference:</w:t>
-      </w:r>
-    </w:p>
-    <w:p/>
-    <w:p>
-      <w:pPr>
-        <w:ind w:left="852"/>
-      </w:pPr>
-      <w:r>
-        <w:rPr>
-          <w:noProof/>
-        </w:rPr>
-        <w:drawing>
-          <wp:inline distT="0" distB="0" distL="0" distR="0" wp14:anchorId="4769634B" wp14:editId="31130253">
-            <wp:extent cx="771525" cy="771525"/>
-            <wp:effectExtent l="0" t="0" r="0" b="0"/>
-            <wp:docPr id="20" name="Picture 20"/>
-            <wp:cNvGraphicFramePr>
-              <a:graphicFrameLocks xmlns:a="http://schemas.openxmlformats.org/drawingml/2006/main" noChangeAspect="1"/>
-            </wp:cNvGraphicFramePr>
-            <a:graphic xmlns:a="http://schemas.openxmlformats.org/drawingml/2006/main">
-              <a:graphicData uri="http://schemas.openxmlformats.org/drawingml/2006/picture">
-                <pic:pic xmlns:pic="http://schemas.openxmlformats.org/drawingml/2006/picture">
-                  <pic:nvPicPr>
-                    <pic:cNvPr id="0" name="Picture 1"/>
-                    <pic:cNvPicPr>
-                      <a:picLocks noChangeAspect="1" noChangeArrowheads="1"/>
-                    </pic:cNvPicPr>
-                  </pic:nvPicPr>
-                  <pic:blipFill>
-                    <a:blip r:embed="rId6">
-                      <a:lum bright="-18000"/>
-                      <a:extLst>
-                        <a:ext uri="{28A0092B-C50C-407E-A947-70E740481C1C}">
-                          <a14:useLocalDpi xmlns:a14="http://schemas.microsoft.com/office/drawing/2010/main" val="0"/>
-                        </a:ext>
-                      </a:extLst>
-                    </a:blip>
-                    <a:srcRect/>
-                    <a:stretch>
-                      <a:fillRect/>
-                    </a:stretch>
-                  </pic:blipFill>
-                  <pic:spPr bwMode="auto">
-                    <a:xfrm>
-                      <a:off x="0" y="0"/>
-                      <a:ext cx="771525" cy="771525"/>
-                    </a:xfrm>
-                    <a:prstGeom prst="rect">
-                      <a:avLst/>
-                    </a:prstGeom>
-                    <a:noFill/>
-                    <a:ln>
-                      <a:noFill/>
-                    </a:ln>
-                  </pic:spPr>
-                </pic:pic>
-              </a:graphicData>
-            </a:graphic>
-          </wp:inline>
-        </w:drawing>
-      </w:r>
-    </w:p>
-    <w:p/>
-    <w:p>
-      <w:r>
-        <w:t>System commands, that apply to the object itself are displayed without a parent around the targeted object.</w:t>
-      </w:r>
-    </w:p>
-    <w:p/>
-    <w:p>
-      <w:pPr>
-        <w:ind w:left="852"/>
-      </w:pPr>
-      <w:r>
-        <w:rPr>
-          <w:noProof/>
-        </w:rPr>
-        <w:drawing>
-          <wp:inline distT="0" distB="0" distL="0" distR="0" wp14:anchorId="414CE7F8" wp14:editId="3E6BE950">
-            <wp:extent cx="548640" cy="671830"/>
-            <wp:effectExtent l="0" t="0" r="0" b="0"/>
-            <wp:docPr id="2" name="Picture 2"/>
-            <wp:cNvGraphicFramePr>
-              <a:graphicFrameLocks xmlns:a="http://schemas.openxmlformats.org/drawingml/2006/main" noChangeAspect="1"/>
-            </wp:cNvGraphicFramePr>
-            <a:graphic xmlns:a="http://schemas.openxmlformats.org/drawingml/2006/main">
-              <a:graphicData uri="http://schemas.openxmlformats.org/drawingml/2006/picture">
-                <pic:pic xmlns:pic="http://schemas.openxmlformats.org/drawingml/2006/picture">
-                  <pic:nvPicPr>
-                    <pic:cNvPr id="0" name="Picture 2"/>
-                    <pic:cNvPicPr>
-                      <a:picLocks noChangeAspect="1" noChangeArrowheads="1"/>
-                    </pic:cNvPicPr>
-                  </pic:nvPicPr>
-                  <pic:blipFill>
-                    <a:blip r:embed="rId7">
-                      <a:lum bright="-18000"/>
-                      <a:extLst>
-                        <a:ext uri="{28A0092B-C50C-407E-A947-70E740481C1C}">
-                          <a14:useLocalDpi xmlns:a14="http://schemas.microsoft.com/office/drawing/2010/main" val="0"/>
-                        </a:ext>
-                      </a:extLst>
-                    </a:blip>
-                    <a:srcRect/>
-                    <a:stretch>
-                      <a:fillRect/>
-                    </a:stretch>
-                  </pic:blipFill>
-                  <pic:spPr bwMode="auto">
-                    <a:xfrm>
-                      <a:off x="0" y="0"/>
-                      <a:ext cx="548640" cy="671830"/>
-                    </a:xfrm>
-                    <a:prstGeom prst="rect">
-                      <a:avLst/>
-                    </a:prstGeom>
-                    <a:noFill/>
-                    <a:ln>
-                      <a:noFill/>
-                    </a:ln>
-                  </pic:spPr>
-                </pic:pic>
-              </a:graphicData>
-            </a:graphic>
-          </wp:inline>
-        </w:drawing>
-      </w:r>
-    </w:p>
-    <w:p/>
-    <w:p>
-      <w:r>
-        <w:t>Here is an example of the simplified system command call notation:</w:t>
-      </w:r>
-    </w:p>
-    <w:p/>
-    <w:p>
-      <w:pPr>
-        <w:ind w:left="852"/>
-      </w:pPr>
-      <w:r>
-        <w:rPr>
-          <w:noProof/>
-        </w:rPr>
-        <w:drawing>
-          <wp:inline distT="0" distB="0" distL="0" distR="0" wp14:anchorId="4CE28232" wp14:editId="28A993BA">
+          <wp:inline distT="0" distB="0" distL="0" distR="0" wp14:anchorId="1A1E8F6B" wp14:editId="2170A981">
             <wp:extent cx="874395" cy="868045"/>
             <wp:effectExtent l="0" t="0" r="0" b="0"/>
             <wp:docPr id="3" name="Picture 3"/>
@@ -417,7 +146,7 @@
                     </pic:cNvPicPr>
                   </pic:nvPicPr>
                   <pic:blipFill>
-                    <a:blip r:embed="rId8">
+                    <a:blip r:embed="rId5">
                       <a:lum bright="-18000"/>
                       <a:extLst>
                         <a:ext uri="{28A0092B-C50C-407E-A947-70E740481C1C}">
@@ -524,10 +253,9 @@
       </w:r>
     </w:p>
     <w:p/>
-    <w:p/>
     <w:tbl>
       <w:tblPr>
-        <w:tblW w:w="0" w:type="auto"/>
+        <w:tblW w:w="3456" w:type="dxa"/>
         <w:tblInd w:w="609" w:type="dxa"/>
         <w:tblCellMar>
           <w:top w:w="85" w:type="dxa"/>
@@ -538,13 +266,13 @@
         <w:tblLook w:val="00A0" w:firstRow="1" w:lastRow="0" w:firstColumn="1" w:lastColumn="0" w:noHBand="0" w:noVBand="0"/>
       </w:tblPr>
       <w:tblGrid>
-        <w:gridCol w:w="2160"/>
-        <w:gridCol w:w="2160"/>
+        <w:gridCol w:w="1801"/>
+        <w:gridCol w:w="1655"/>
       </w:tblGrid>
       <w:tr>
         <w:tc>
           <w:tcPr>
-            <w:tcW w:w="2160" w:type="dxa"/>
+            <w:tcW w:w="1801" w:type="dxa"/>
             <w:shd w:val="clear" w:color="auto" w:fill="auto"/>
             <w:vAlign w:val="center"/>
           </w:tcPr>
@@ -561,7 +289,7 @@
         </w:tc>
         <w:tc>
           <w:tcPr>
-            <w:tcW w:w="2160" w:type="dxa"/>
+            <w:tcW w:w="1655" w:type="dxa"/>
             <w:shd w:val="clear" w:color="auto" w:fill="auto"/>
             <w:vAlign w:val="center"/>
           </w:tcPr>
@@ -580,7 +308,7 @@
       <w:tr>
         <w:tc>
           <w:tcPr>
-            <w:tcW w:w="2160" w:type="dxa"/>
+            <w:tcW w:w="1801" w:type="dxa"/>
             <w:shd w:val="clear" w:color="auto" w:fill="auto"/>
             <w:vAlign w:val="center"/>
           </w:tcPr>
@@ -594,7 +322,7 @@
                 <w:noProof/>
               </w:rPr>
               <w:drawing>
-                <wp:inline distT="0" distB="0" distL="0" distR="0" wp14:anchorId="0C951F10" wp14:editId="4FD57025">
+                <wp:inline distT="0" distB="0" distL="0" distR="0" wp14:anchorId="7A238517" wp14:editId="3FB5AB48">
                   <wp:extent cx="908050" cy="834390"/>
                   <wp:effectExtent l="0" t="0" r="0" b="0"/>
                   <wp:docPr id="4" name="Picture 4"/>
@@ -611,7 +339,7 @@
                           </pic:cNvPicPr>
                         </pic:nvPicPr>
                         <pic:blipFill>
-                          <a:blip r:embed="rId9" cstate="print">
+                          <a:blip r:embed="rId6" cstate="print">
                             <a:lum bright="-18000"/>
                             <a:extLst>
                               <a:ext uri="{28A0092B-C50C-407E-A947-70E740481C1C}">
@@ -647,7 +375,7 @@
         </w:tc>
         <w:tc>
           <w:tcPr>
-            <w:tcW w:w="2160" w:type="dxa"/>
+            <w:tcW w:w="1655" w:type="dxa"/>
             <w:shd w:val="clear" w:color="auto" w:fill="auto"/>
             <w:vAlign w:val="center"/>
           </w:tcPr>
@@ -661,7 +389,7 @@
                 <w:noProof/>
               </w:rPr>
               <w:drawing>
-                <wp:inline distT="0" distB="0" distL="0" distR="0" wp14:anchorId="4A3C1248" wp14:editId="7D9641FF">
+                <wp:inline distT="0" distB="0" distL="0" distR="0" wp14:anchorId="3778C099" wp14:editId="2E818673">
                   <wp:extent cx="801370" cy="828040"/>
                   <wp:effectExtent l="0" t="0" r="0" b="0"/>
                   <wp:docPr id="5" name="Picture 5"/>
@@ -678,7 +406,7 @@
                           </pic:cNvPicPr>
                         </pic:nvPicPr>
                         <pic:blipFill>
-                          <a:blip r:embed="rId10" cstate="print">
+                          <a:blip r:embed="rId7" cstate="print">
                             <a:lum bright="-18000"/>
                             <a:extLst>
                               <a:ext uri="{28A0092B-C50C-407E-A947-70E740481C1C}">
@@ -716,7 +444,7 @@
       <w:tr>
         <w:tc>
           <w:tcPr>
-            <w:tcW w:w="2160" w:type="dxa"/>
+            <w:tcW w:w="1801" w:type="dxa"/>
             <w:shd w:val="clear" w:color="auto" w:fill="auto"/>
             <w:vAlign w:val="center"/>
           </w:tcPr>
@@ -728,7 +456,7 @@
         </w:tc>
         <w:tc>
           <w:tcPr>
-            <w:tcW w:w="2160" w:type="dxa"/>
+            <w:tcW w:w="1655" w:type="dxa"/>
             <w:shd w:val="clear" w:color="auto" w:fill="auto"/>
             <w:vAlign w:val="center"/>
           </w:tcPr>
@@ -742,7 +470,7 @@
       <w:tr>
         <w:tc>
           <w:tcPr>
-            <w:tcW w:w="2160" w:type="dxa"/>
+            <w:tcW w:w="1801" w:type="dxa"/>
             <w:shd w:val="clear" w:color="auto" w:fill="auto"/>
             <w:vAlign w:val="center"/>
           </w:tcPr>
@@ -754,7 +482,7 @@
         </w:tc>
         <w:tc>
           <w:tcPr>
-            <w:tcW w:w="2160" w:type="dxa"/>
+            <w:tcW w:w="1655" w:type="dxa"/>
             <w:shd w:val="clear" w:color="auto" w:fill="auto"/>
             <w:vAlign w:val="center"/>
           </w:tcPr>
@@ -768,7 +496,7 @@
       <w:tr>
         <w:tc>
           <w:tcPr>
-            <w:tcW w:w="2160" w:type="dxa"/>
+            <w:tcW w:w="1801" w:type="dxa"/>
             <w:shd w:val="clear" w:color="auto" w:fill="auto"/>
           </w:tcPr>
           <w:p>
@@ -784,7 +512,7 @@
         </w:tc>
         <w:tc>
           <w:tcPr>
-            <w:tcW w:w="2160" w:type="dxa"/>
+            <w:tcW w:w="1655" w:type="dxa"/>
             <w:shd w:val="clear" w:color="auto" w:fill="auto"/>
             <w:vAlign w:val="center"/>
           </w:tcPr>
@@ -803,7 +531,7 @@
       <w:tr>
         <w:tc>
           <w:tcPr>
-            <w:tcW w:w="2160" w:type="dxa"/>
+            <w:tcW w:w="1801" w:type="dxa"/>
             <w:shd w:val="clear" w:color="auto" w:fill="auto"/>
           </w:tcPr>
           <w:p>
@@ -816,7 +544,7 @@
                 <w:noProof/>
               </w:rPr>
               <w:drawing>
-                <wp:inline distT="0" distB="0" distL="0" distR="0" wp14:anchorId="086EDEC8" wp14:editId="20655DF9">
+                <wp:inline distT="0" distB="0" distL="0" distR="0" wp14:anchorId="3A0FAD97" wp14:editId="06833C19">
                   <wp:extent cx="1000760" cy="868045"/>
                   <wp:effectExtent l="0" t="0" r="0" b="0"/>
                   <wp:docPr id="6" name="Picture 6"/>
@@ -833,7 +561,7 @@
                           </pic:cNvPicPr>
                         </pic:nvPicPr>
                         <pic:blipFill>
-                          <a:blip r:embed="rId11">
+                          <a:blip r:embed="rId8">
                             <a:extLst>
                               <a:ext uri="{28A0092B-C50C-407E-A947-70E740481C1C}">
                                 <a14:useLocalDpi xmlns:a14="http://schemas.microsoft.com/office/drawing/2010/main" val="0"/>
@@ -868,7 +596,7 @@
         </w:tc>
         <w:tc>
           <w:tcPr>
-            <w:tcW w:w="2160" w:type="dxa"/>
+            <w:tcW w:w="1655" w:type="dxa"/>
             <w:shd w:val="clear" w:color="auto" w:fill="auto"/>
             <w:vAlign w:val="center"/>
           </w:tcPr>
@@ -882,7 +610,7 @@
                 <w:noProof/>
               </w:rPr>
               <w:drawing>
-                <wp:inline distT="0" distB="0" distL="0" distR="0" wp14:anchorId="6BD2DF96" wp14:editId="13D87E4C">
+                <wp:inline distT="0" distB="0" distL="0" distR="0" wp14:anchorId="73A52E12" wp14:editId="22E56213">
                   <wp:extent cx="1017270" cy="868045"/>
                   <wp:effectExtent l="0" t="0" r="0" b="0"/>
                   <wp:docPr id="7" name="Picture 7"/>
@@ -899,7 +627,7 @@
                           </pic:cNvPicPr>
                         </pic:nvPicPr>
                         <pic:blipFill>
-                          <a:blip r:embed="rId12">
+                          <a:blip r:embed="rId9">
                             <a:lum bright="-18000"/>
                             <a:extLst>
                               <a:ext uri="{28A0092B-C50C-407E-A947-70E740481C1C}">
@@ -937,7 +665,7 @@
       <w:tr>
         <w:tc>
           <w:tcPr>
-            <w:tcW w:w="2160" w:type="dxa"/>
+            <w:tcW w:w="1801" w:type="dxa"/>
             <w:shd w:val="clear" w:color="auto" w:fill="auto"/>
             <w:vAlign w:val="center"/>
           </w:tcPr>
@@ -950,7 +678,7 @@
         </w:tc>
         <w:tc>
           <w:tcPr>
-            <w:tcW w:w="2160" w:type="dxa"/>
+            <w:tcW w:w="1655" w:type="dxa"/>
             <w:shd w:val="clear" w:color="auto" w:fill="auto"/>
             <w:vAlign w:val="center"/>
           </w:tcPr>
@@ -965,7 +693,7 @@
       <w:tr>
         <w:tc>
           <w:tcPr>
-            <w:tcW w:w="2160" w:type="dxa"/>
+            <w:tcW w:w="1801" w:type="dxa"/>
             <w:shd w:val="clear" w:color="auto" w:fill="auto"/>
           </w:tcPr>
           <w:p>
@@ -981,7 +709,7 @@
         </w:tc>
         <w:tc>
           <w:tcPr>
-            <w:tcW w:w="2160" w:type="dxa"/>
+            <w:tcW w:w="1655" w:type="dxa"/>
             <w:shd w:val="clear" w:color="auto" w:fill="auto"/>
             <w:vAlign w:val="center"/>
           </w:tcPr>
@@ -997,7 +725,7 @@
       <w:tr>
         <w:tc>
           <w:tcPr>
-            <w:tcW w:w="2160" w:type="dxa"/>
+            <w:tcW w:w="1801" w:type="dxa"/>
             <w:shd w:val="clear" w:color="auto" w:fill="auto"/>
           </w:tcPr>
           <w:p>
@@ -1010,7 +738,7 @@
                 <w:noProof/>
               </w:rPr>
               <w:drawing>
-                <wp:inline distT="0" distB="0" distL="0" distR="0" wp14:anchorId="7371E660" wp14:editId="739FD6A0">
+                <wp:inline distT="0" distB="0" distL="0" distR="0" wp14:anchorId="54F03E5B" wp14:editId="1F94FF87">
                   <wp:extent cx="874395" cy="868045"/>
                   <wp:effectExtent l="0" t="0" r="0" b="0"/>
                   <wp:docPr id="8" name="Picture 8"/>
@@ -1027,7 +755,7 @@
                           </pic:cNvPicPr>
                         </pic:nvPicPr>
                         <pic:blipFill>
-                          <a:blip r:embed="rId8">
+                          <a:blip r:embed="rId5">
                             <a:lum bright="-18000"/>
                             <a:extLst>
                               <a:ext uri="{28A0092B-C50C-407E-A947-70E740481C1C}">
@@ -1063,7 +791,7 @@
         </w:tc>
         <w:tc>
           <w:tcPr>
-            <w:tcW w:w="2160" w:type="dxa"/>
+            <w:tcW w:w="1655" w:type="dxa"/>
             <w:shd w:val="clear" w:color="auto" w:fill="auto"/>
             <w:vAlign w:val="center"/>
           </w:tcPr>
@@ -1078,7 +806,7 @@
       <w:tr>
         <w:tc>
           <w:tcPr>
-            <w:tcW w:w="2160" w:type="dxa"/>
+            <w:tcW w:w="1801" w:type="dxa"/>
             <w:shd w:val="clear" w:color="auto" w:fill="auto"/>
             <w:vAlign w:val="center"/>
           </w:tcPr>
@@ -1091,7 +819,7 @@
         </w:tc>
         <w:tc>
           <w:tcPr>
-            <w:tcW w:w="2160" w:type="dxa"/>
+            <w:tcW w:w="1655" w:type="dxa"/>
             <w:shd w:val="clear" w:color="auto" w:fill="auto"/>
             <w:vAlign w:val="center"/>
           </w:tcPr>
@@ -1106,7 +834,7 @@
       <w:tr>
         <w:tc>
           <w:tcPr>
-            <w:tcW w:w="2160" w:type="dxa"/>
+            <w:tcW w:w="1801" w:type="dxa"/>
             <w:shd w:val="clear" w:color="auto" w:fill="auto"/>
             <w:vAlign w:val="center"/>
           </w:tcPr>
@@ -1123,7 +851,7 @@
         </w:tc>
         <w:tc>
           <w:tcPr>
-            <w:tcW w:w="2160" w:type="dxa"/>
+            <w:tcW w:w="1655" w:type="dxa"/>
             <w:shd w:val="clear" w:color="auto" w:fill="auto"/>
             <w:vAlign w:val="center"/>
           </w:tcPr>
@@ -1142,7 +870,7 @@
       <w:tr>
         <w:tc>
           <w:tcPr>
-            <w:tcW w:w="2160" w:type="dxa"/>
+            <w:tcW w:w="1801" w:type="dxa"/>
             <w:shd w:val="clear" w:color="auto" w:fill="auto"/>
             <w:vAlign w:val="center"/>
           </w:tcPr>
@@ -1156,7 +884,7 @@
                 <w:noProof/>
               </w:rPr>
               <w:drawing>
-                <wp:inline distT="0" distB="0" distL="0" distR="0" wp14:anchorId="55F9ABBD" wp14:editId="663E55FD">
+                <wp:inline distT="0" distB="0" distL="0" distR="0" wp14:anchorId="321BA90C" wp14:editId="6A310461">
                   <wp:extent cx="970915" cy="894715"/>
                   <wp:effectExtent l="0" t="0" r="0" b="0"/>
                   <wp:docPr id="9" name="Picture 9"/>
@@ -1173,7 +901,7 @@
                           </pic:cNvPicPr>
                         </pic:nvPicPr>
                         <pic:blipFill>
-                          <a:blip r:embed="rId13">
+                          <a:blip r:embed="rId10">
                             <a:lum bright="-18000"/>
                             <a:extLst>
                               <a:ext uri="{28A0092B-C50C-407E-A947-70E740481C1C}">
@@ -1209,7 +937,7 @@
         </w:tc>
         <w:tc>
           <w:tcPr>
-            <w:tcW w:w="2160" w:type="dxa"/>
+            <w:tcW w:w="1655" w:type="dxa"/>
             <w:shd w:val="clear" w:color="auto" w:fill="auto"/>
             <w:vAlign w:val="center"/>
           </w:tcPr>
@@ -1223,7 +951,7 @@
                 <w:noProof/>
               </w:rPr>
               <w:drawing>
-                <wp:inline distT="0" distB="0" distL="0" distR="0" wp14:anchorId="0075AD12" wp14:editId="3D7D3D11">
+                <wp:inline distT="0" distB="0" distL="0" distR="0" wp14:anchorId="7581E0F7" wp14:editId="12A05ADF">
                   <wp:extent cx="924560" cy="881380"/>
                   <wp:effectExtent l="0" t="0" r="0" b="0"/>
                   <wp:docPr id="10" name="Picture 10"/>
@@ -1240,7 +968,7 @@
                           </pic:cNvPicPr>
                         </pic:nvPicPr>
                         <pic:blipFill>
-                          <a:blip r:embed="rId14" cstate="print">
+                          <a:blip r:embed="rId11" cstate="print">
                             <a:lum bright="-18000"/>
                             <a:extLst>
                               <a:ext uri="{28A0092B-C50C-407E-A947-70E740481C1C}">
@@ -1278,7 +1006,7 @@
       <w:tr>
         <w:tc>
           <w:tcPr>
-            <w:tcW w:w="2160" w:type="dxa"/>
+            <w:tcW w:w="1801" w:type="dxa"/>
             <w:shd w:val="clear" w:color="auto" w:fill="auto"/>
             <w:vAlign w:val="center"/>
           </w:tcPr>
@@ -1290,7 +1018,7 @@
         </w:tc>
         <w:tc>
           <w:tcPr>
-            <w:tcW w:w="2160" w:type="dxa"/>
+            <w:tcW w:w="1655" w:type="dxa"/>
             <w:shd w:val="clear" w:color="auto" w:fill="auto"/>
             <w:vAlign w:val="center"/>
           </w:tcPr>
@@ -1304,7 +1032,7 @@
       <w:tr>
         <w:tc>
           <w:tcPr>
-            <w:tcW w:w="2160" w:type="dxa"/>
+            <w:tcW w:w="1801" w:type="dxa"/>
             <w:shd w:val="clear" w:color="auto" w:fill="auto"/>
           </w:tcPr>
           <w:p>
@@ -1315,7 +1043,7 @@
         </w:tc>
         <w:tc>
           <w:tcPr>
-            <w:tcW w:w="2160" w:type="dxa"/>
+            <w:tcW w:w="1655" w:type="dxa"/>
             <w:shd w:val="clear" w:color="auto" w:fill="auto"/>
           </w:tcPr>
           <w:p>
@@ -1328,7 +1056,7 @@
       <w:tr>
         <w:tc>
           <w:tcPr>
-            <w:tcW w:w="2160" w:type="dxa"/>
+            <w:tcW w:w="1801" w:type="dxa"/>
             <w:shd w:val="clear" w:color="auto" w:fill="auto"/>
             <w:vAlign w:val="center"/>
           </w:tcPr>
@@ -1345,7 +1073,7 @@
         </w:tc>
         <w:tc>
           <w:tcPr>
-            <w:tcW w:w="2160" w:type="dxa"/>
+            <w:tcW w:w="1655" w:type="dxa"/>
             <w:shd w:val="clear" w:color="auto" w:fill="auto"/>
           </w:tcPr>
           <w:p>
@@ -1363,7 +1091,7 @@
       <w:tr>
         <w:tc>
           <w:tcPr>
-            <w:tcW w:w="2160" w:type="dxa"/>
+            <w:tcW w:w="1801" w:type="dxa"/>
             <w:shd w:val="clear" w:color="auto" w:fill="auto"/>
             <w:vAlign w:val="center"/>
           </w:tcPr>
@@ -1377,7 +1105,7 @@
                 <w:noProof/>
               </w:rPr>
               <w:drawing>
-                <wp:inline distT="0" distB="0" distL="0" distR="0" wp14:anchorId="089C917E" wp14:editId="79864551">
+                <wp:inline distT="0" distB="0" distL="0" distR="0" wp14:anchorId="2CCAC94C" wp14:editId="7A99297E">
                   <wp:extent cx="984250" cy="881380"/>
                   <wp:effectExtent l="0" t="0" r="0" b="0"/>
                   <wp:docPr id="11" name="Picture 11"/>
@@ -1394,7 +1122,7 @@
                           </pic:cNvPicPr>
                         </pic:nvPicPr>
                         <pic:blipFill>
-                          <a:blip r:embed="rId15">
+                          <a:blip r:embed="rId12">
                             <a:lum bright="-18000"/>
                             <a:extLst>
                               <a:ext uri="{28A0092B-C50C-407E-A947-70E740481C1C}">
@@ -1430,7 +1158,7 @@
         </w:tc>
         <w:tc>
           <w:tcPr>
-            <w:tcW w:w="2160" w:type="dxa"/>
+            <w:tcW w:w="1655" w:type="dxa"/>
             <w:shd w:val="clear" w:color="auto" w:fill="auto"/>
           </w:tcPr>
           <w:p>
@@ -1443,7 +1171,7 @@
                 <w:noProof/>
               </w:rPr>
               <w:drawing>
-                <wp:inline distT="0" distB="0" distL="0" distR="0" wp14:anchorId="2F1E3D9F" wp14:editId="362EC6B8">
+                <wp:inline distT="0" distB="0" distL="0" distR="0" wp14:anchorId="60D9D283" wp14:editId="1F6DE2A7">
                   <wp:extent cx="1034415" cy="887730"/>
                   <wp:effectExtent l="0" t="0" r="0" b="0"/>
                   <wp:docPr id="12" name="Picture 12"/>
@@ -1460,7 +1188,7 @@
                           </pic:cNvPicPr>
                         </pic:nvPicPr>
                         <pic:blipFill>
-                          <a:blip r:embed="rId16" cstate="print">
+                          <a:blip r:embed="rId13" cstate="print">
                             <a:lum bright="-18000"/>
                             <a:extLst>
                               <a:ext uri="{28A0092B-C50C-407E-A947-70E740481C1C}">
@@ -1498,7 +1226,7 @@
       <w:tr>
         <w:tc>
           <w:tcPr>
-            <w:tcW w:w="2160" w:type="dxa"/>
+            <w:tcW w:w="1801" w:type="dxa"/>
             <w:shd w:val="clear" w:color="auto" w:fill="auto"/>
             <w:vAlign w:val="center"/>
           </w:tcPr>
@@ -1511,7 +1239,7 @@
         </w:tc>
         <w:tc>
           <w:tcPr>
-            <w:tcW w:w="2160" w:type="dxa"/>
+            <w:tcW w:w="1655" w:type="dxa"/>
             <w:shd w:val="clear" w:color="auto" w:fill="auto"/>
             <w:vAlign w:val="center"/>
           </w:tcPr>
@@ -1526,7 +1254,7 @@
       <w:tr>
         <w:tc>
           <w:tcPr>
-            <w:tcW w:w="2160" w:type="dxa"/>
+            <w:tcW w:w="1801" w:type="dxa"/>
             <w:shd w:val="clear" w:color="auto" w:fill="auto"/>
             <w:vAlign w:val="center"/>
           </w:tcPr>
@@ -1543,7 +1271,7 @@
         </w:tc>
         <w:tc>
           <w:tcPr>
-            <w:tcW w:w="2160" w:type="dxa"/>
+            <w:tcW w:w="1655" w:type="dxa"/>
             <w:shd w:val="clear" w:color="auto" w:fill="auto"/>
           </w:tcPr>
           <w:p>
@@ -1561,7 +1289,7 @@
       <w:tr>
         <w:tc>
           <w:tcPr>
-            <w:tcW w:w="2160" w:type="dxa"/>
+            <w:tcW w:w="1801" w:type="dxa"/>
             <w:shd w:val="clear" w:color="auto" w:fill="auto"/>
             <w:vAlign w:val="center"/>
           </w:tcPr>
@@ -1575,7 +1303,7 @@
                 <w:noProof/>
               </w:rPr>
               <w:drawing>
-                <wp:inline distT="0" distB="0" distL="0" distR="0" wp14:anchorId="3B8A3F09" wp14:editId="41A10CF8">
+                <wp:inline distT="0" distB="0" distL="0" distR="0" wp14:anchorId="559CEC32" wp14:editId="001E179B">
                   <wp:extent cx="1017270" cy="881380"/>
                   <wp:effectExtent l="0" t="0" r="0" b="0"/>
                   <wp:docPr id="13" name="Picture 13"/>
@@ -1592,7 +1320,7 @@
                           </pic:cNvPicPr>
                         </pic:nvPicPr>
                         <pic:blipFill>
-                          <a:blip r:embed="rId17" cstate="print">
+                          <a:blip r:embed="rId14" cstate="print">
                             <a:lum bright="-18000"/>
                             <a:extLst>
                               <a:ext uri="{28A0092B-C50C-407E-A947-70E740481C1C}">
@@ -1628,7 +1356,7 @@
         </w:tc>
         <w:tc>
           <w:tcPr>
-            <w:tcW w:w="2160" w:type="dxa"/>
+            <w:tcW w:w="1655" w:type="dxa"/>
             <w:shd w:val="clear" w:color="auto" w:fill="auto"/>
           </w:tcPr>
           <w:p>
@@ -1641,7 +1369,7 @@
                 <w:noProof/>
               </w:rPr>
               <w:drawing>
-                <wp:inline distT="0" distB="0" distL="0" distR="0" wp14:anchorId="5A7B519F" wp14:editId="47F71E32">
+                <wp:inline distT="0" distB="0" distL="0" distR="0" wp14:anchorId="1D7C35D4" wp14:editId="4129D96A">
                   <wp:extent cx="1050925" cy="897890"/>
                   <wp:effectExtent l="0" t="0" r="0" b="0"/>
                   <wp:docPr id="14" name="Picture 14"/>
@@ -1658,7 +1386,7 @@
                           </pic:cNvPicPr>
                         </pic:nvPicPr>
                         <pic:blipFill>
-                          <a:blip r:embed="rId18">
+                          <a:blip r:embed="rId15">
                             <a:lum bright="-18000"/>
                             <a:extLst>
                               <a:ext uri="{28A0092B-C50C-407E-A947-70E740481C1C}">
@@ -1696,7 +1424,7 @@
       <w:tr>
         <w:tc>
           <w:tcPr>
-            <w:tcW w:w="2160" w:type="dxa"/>
+            <w:tcW w:w="1801" w:type="dxa"/>
             <w:shd w:val="clear" w:color="auto" w:fill="auto"/>
             <w:vAlign w:val="center"/>
           </w:tcPr>
@@ -1708,7 +1436,7 @@
         </w:tc>
         <w:tc>
           <w:tcPr>
-            <w:tcW w:w="2160" w:type="dxa"/>
+            <w:tcW w:w="1655" w:type="dxa"/>
             <w:shd w:val="clear" w:color="auto" w:fill="auto"/>
             <w:vAlign w:val="center"/>
           </w:tcPr>
@@ -1722,7 +1450,7 @@
       <w:tr>
         <w:tc>
           <w:tcPr>
-            <w:tcW w:w="2160" w:type="dxa"/>
+            <w:tcW w:w="1801" w:type="dxa"/>
             <w:shd w:val="clear" w:color="auto" w:fill="auto"/>
             <w:vAlign w:val="center"/>
           </w:tcPr>
@@ -1734,7 +1462,7 @@
         </w:tc>
         <w:tc>
           <w:tcPr>
-            <w:tcW w:w="2160" w:type="dxa"/>
+            <w:tcW w:w="1655" w:type="dxa"/>
             <w:shd w:val="clear" w:color="auto" w:fill="auto"/>
             <w:vAlign w:val="center"/>
           </w:tcPr>
@@ -1748,7 +1476,7 @@
       <w:tr>
         <w:tc>
           <w:tcPr>
-            <w:tcW w:w="2160" w:type="dxa"/>
+            <w:tcW w:w="1801" w:type="dxa"/>
             <w:shd w:val="clear" w:color="auto" w:fill="auto"/>
             <w:vAlign w:val="center"/>
           </w:tcPr>
@@ -1765,7 +1493,7 @@
         </w:tc>
         <w:tc>
           <w:tcPr>
-            <w:tcW w:w="2160" w:type="dxa"/>
+            <w:tcW w:w="1655" w:type="dxa"/>
             <w:shd w:val="clear" w:color="auto" w:fill="auto"/>
             <w:vAlign w:val="center"/>
           </w:tcPr>
@@ -1784,7 +1512,7 @@
       <w:tr>
         <w:tc>
           <w:tcPr>
-            <w:tcW w:w="2160" w:type="dxa"/>
+            <w:tcW w:w="1801" w:type="dxa"/>
             <w:shd w:val="clear" w:color="auto" w:fill="auto"/>
             <w:vAlign w:val="center"/>
           </w:tcPr>
@@ -1798,7 +1526,7 @@
                 <w:noProof/>
               </w:rPr>
               <w:drawing>
-                <wp:inline distT="0" distB="0" distL="0" distR="0" wp14:anchorId="6E4E5168" wp14:editId="4D95FC8A">
+                <wp:inline distT="0" distB="0" distL="0" distR="0" wp14:anchorId="7D867FBC" wp14:editId="2BDF5366">
                   <wp:extent cx="954405" cy="828040"/>
                   <wp:effectExtent l="0" t="0" r="0" b="0"/>
                   <wp:docPr id="15" name="Picture 15"/>
@@ -1815,7 +1543,7 @@
                           </pic:cNvPicPr>
                         </pic:nvPicPr>
                         <pic:blipFill>
-                          <a:blip r:embed="rId19">
+                          <a:blip r:embed="rId16">
                             <a:lum bright="-18000"/>
                             <a:extLst>
                               <a:ext uri="{28A0092B-C50C-407E-A947-70E740481C1C}">
@@ -1851,7 +1579,7 @@
         </w:tc>
         <w:tc>
           <w:tcPr>
-            <w:tcW w:w="2160" w:type="dxa"/>
+            <w:tcW w:w="1655" w:type="dxa"/>
             <w:shd w:val="clear" w:color="auto" w:fill="auto"/>
             <w:vAlign w:val="center"/>
           </w:tcPr>
@@ -1865,7 +1593,7 @@
                 <w:noProof/>
               </w:rPr>
               <w:drawing>
-                <wp:inline distT="0" distB="0" distL="0" distR="0" wp14:anchorId="0E061A6B" wp14:editId="1B303E02">
+                <wp:inline distT="0" distB="0" distL="0" distR="0" wp14:anchorId="318F2C86" wp14:editId="5CABDA8F">
                   <wp:extent cx="954405" cy="841375"/>
                   <wp:effectExtent l="0" t="0" r="0" b="0"/>
                   <wp:docPr id="16" name="Picture 16"/>
@@ -1882,7 +1610,7 @@
                           </pic:cNvPicPr>
                         </pic:nvPicPr>
                         <pic:blipFill>
-                          <a:blip r:embed="rId20">
+                          <a:blip r:embed="rId17">
                             <a:lum bright="-18000"/>
                             <a:extLst>
                               <a:ext uri="{28A0092B-C50C-407E-A947-70E740481C1C}">
@@ -1920,7 +1648,7 @@
       <w:tr>
         <w:tc>
           <w:tcPr>
-            <w:tcW w:w="2160" w:type="dxa"/>
+            <w:tcW w:w="1801" w:type="dxa"/>
             <w:shd w:val="clear" w:color="auto" w:fill="auto"/>
             <w:vAlign w:val="center"/>
           </w:tcPr>
@@ -1933,7 +1661,7 @@
         </w:tc>
         <w:tc>
           <w:tcPr>
-            <w:tcW w:w="2160" w:type="dxa"/>
+            <w:tcW w:w="1655" w:type="dxa"/>
             <w:shd w:val="clear" w:color="auto" w:fill="auto"/>
             <w:vAlign w:val="center"/>
           </w:tcPr>
@@ -1948,7 +1676,7 @@
       <w:tr>
         <w:tc>
           <w:tcPr>
-            <w:tcW w:w="2160" w:type="dxa"/>
+            <w:tcW w:w="1801" w:type="dxa"/>
             <w:shd w:val="clear" w:color="auto" w:fill="auto"/>
             <w:vAlign w:val="center"/>
           </w:tcPr>
@@ -1965,7 +1693,7 @@
         </w:tc>
         <w:tc>
           <w:tcPr>
-            <w:tcW w:w="2160" w:type="dxa"/>
+            <w:tcW w:w="1655" w:type="dxa"/>
             <w:shd w:val="clear" w:color="auto" w:fill="auto"/>
             <w:vAlign w:val="center"/>
           </w:tcPr>
@@ -1980,7 +1708,7 @@
       <w:tr>
         <w:tc>
           <w:tcPr>
-            <w:tcW w:w="2160" w:type="dxa"/>
+            <w:tcW w:w="1801" w:type="dxa"/>
             <w:shd w:val="clear" w:color="auto" w:fill="auto"/>
             <w:vAlign w:val="center"/>
           </w:tcPr>
@@ -1994,7 +1722,7 @@
                 <w:noProof/>
               </w:rPr>
               <w:drawing>
-                <wp:inline distT="0" distB="0" distL="0" distR="0" wp14:anchorId="24C7A2FA" wp14:editId="19C418E7">
+                <wp:inline distT="0" distB="0" distL="0" distR="0" wp14:anchorId="47EC7D89" wp14:editId="5698C596">
                   <wp:extent cx="811530" cy="624840"/>
                   <wp:effectExtent l="0" t="0" r="0" b="0"/>
                   <wp:docPr id="17" name="Picture 17"/>
@@ -2011,7 +1739,7 @@
                           </pic:cNvPicPr>
                         </pic:nvPicPr>
                         <pic:blipFill>
-                          <a:blip r:embed="rId21">
+                          <a:blip r:embed="rId18">
                             <a:lum bright="-18000"/>
                             <a:extLst>
                               <a:ext uri="{28A0092B-C50C-407E-A947-70E740481C1C}">
@@ -2047,7 +1775,7 @@
         </w:tc>
         <w:tc>
           <w:tcPr>
-            <w:tcW w:w="2160" w:type="dxa"/>
+            <w:tcW w:w="1655" w:type="dxa"/>
             <w:shd w:val="clear" w:color="auto" w:fill="auto"/>
             <w:vAlign w:val="center"/>
           </w:tcPr>
@@ -2062,7 +1790,7 @@
       <w:tr>
         <w:tc>
           <w:tcPr>
-            <w:tcW w:w="2160" w:type="dxa"/>
+            <w:tcW w:w="1801" w:type="dxa"/>
             <w:shd w:val="clear" w:color="auto" w:fill="auto"/>
             <w:vAlign w:val="center"/>
           </w:tcPr>
@@ -2074,7 +1802,7 @@
         </w:tc>
         <w:tc>
           <w:tcPr>
-            <w:tcW w:w="2160" w:type="dxa"/>
+            <w:tcW w:w="1655" w:type="dxa"/>
             <w:shd w:val="clear" w:color="auto" w:fill="auto"/>
             <w:vAlign w:val="center"/>
           </w:tcPr>
@@ -2088,7 +1816,7 @@
       <w:tr>
         <w:tc>
           <w:tcPr>
-            <w:tcW w:w="2160" w:type="dxa"/>
+            <w:tcW w:w="1801" w:type="dxa"/>
             <w:shd w:val="clear" w:color="auto" w:fill="auto"/>
             <w:vAlign w:val="center"/>
           </w:tcPr>
@@ -2100,7 +1828,7 @@
         </w:tc>
         <w:tc>
           <w:tcPr>
-            <w:tcW w:w="2160" w:type="dxa"/>
+            <w:tcW w:w="1655" w:type="dxa"/>
             <w:shd w:val="clear" w:color="auto" w:fill="auto"/>
             <w:vAlign w:val="center"/>
           </w:tcPr>
@@ -2114,7 +1842,7 @@
       <w:tr>
         <w:tc>
           <w:tcPr>
-            <w:tcW w:w="2160" w:type="dxa"/>
+            <w:tcW w:w="1801" w:type="dxa"/>
             <w:shd w:val="clear" w:color="auto" w:fill="auto"/>
             <w:vAlign w:val="center"/>
           </w:tcPr>
@@ -2131,7 +1859,7 @@
         </w:tc>
         <w:tc>
           <w:tcPr>
-            <w:tcW w:w="2160" w:type="dxa"/>
+            <w:tcW w:w="1655" w:type="dxa"/>
             <w:shd w:val="clear" w:color="auto" w:fill="auto"/>
             <w:vAlign w:val="center"/>
           </w:tcPr>
@@ -2150,7 +1878,7 @@
       <w:tr>
         <w:tc>
           <w:tcPr>
-            <w:tcW w:w="2160" w:type="dxa"/>
+            <w:tcW w:w="1801" w:type="dxa"/>
             <w:shd w:val="clear" w:color="auto" w:fill="auto"/>
             <w:vAlign w:val="center"/>
           </w:tcPr>
@@ -2165,7 +1893,7 @@
                 <w:noProof/>
               </w:rPr>
               <w:drawing>
-                <wp:inline distT="0" distB="0" distL="0" distR="0" wp14:anchorId="12FC25B8" wp14:editId="6E3FC87A">
+                <wp:inline distT="0" distB="0" distL="0" distR="0" wp14:anchorId="3DE0FD02" wp14:editId="7B5716AE">
                   <wp:extent cx="1143635" cy="901065"/>
                   <wp:effectExtent l="0" t="0" r="0" b="0"/>
                   <wp:docPr id="18" name="Picture 18"/>
@@ -2182,7 +1910,7 @@
                           </pic:cNvPicPr>
                         </pic:nvPicPr>
                         <pic:blipFill>
-                          <a:blip r:embed="rId22" cstate="print">
+                          <a:blip r:embed="rId19" cstate="print">
                             <a:lum bright="-18000"/>
                             <a:extLst>
                               <a:ext uri="{28A0092B-C50C-407E-A947-70E740481C1C}">
@@ -2218,7 +1946,7 @@
         </w:tc>
         <w:tc>
           <w:tcPr>
-            <w:tcW w:w="2160" w:type="dxa"/>
+            <w:tcW w:w="1655" w:type="dxa"/>
             <w:shd w:val="clear" w:color="auto" w:fill="auto"/>
             <w:vAlign w:val="center"/>
           </w:tcPr>
@@ -2233,7 +1961,7 @@
                 <w:noProof/>
               </w:rPr>
               <w:drawing>
-                <wp:inline distT="0" distB="0" distL="0" distR="0" wp14:anchorId="1FFAD8D9" wp14:editId="755DBF4A">
+                <wp:inline distT="0" distB="0" distL="0" distR="0" wp14:anchorId="570E1310" wp14:editId="51FE1E69">
                   <wp:extent cx="1043940" cy="914400"/>
                   <wp:effectExtent l="0" t="0" r="0" b="0"/>
                   <wp:docPr id="19" name="Picture 19"/>
@@ -2250,7 +1978,7 @@
                           </pic:cNvPicPr>
                         </pic:nvPicPr>
                         <pic:blipFill>
-                          <a:blip r:embed="rId23" cstate="print">
+                          <a:blip r:embed="rId20" cstate="print">
                             <a:lum bright="-18000"/>
                             <a:extLst>
                               <a:ext uri="{28A0092B-C50C-407E-A947-70E740481C1C}">
@@ -2286,122 +2014,29 @@
         </w:tc>
       </w:tr>
     </w:tbl>
-    <w:p/>
-    <w:p>
-      <w:r>
-        <w:t xml:space="preserve">Usually a </w:t>
-      </w:r>
-      <w:r>
-        <w:rPr>
-          <w:b/>
-          <w:bCs/>
-        </w:rPr>
-        <w:t xml:space="preserve">Get </w:t>
-      </w:r>
-      <w:r>
-        <w:t xml:space="preserve">command </w:t>
-      </w:r>
-      <w:r>
-        <w:t xml:space="preserve">or </w:t>
-      </w:r>
-      <w:r>
-        <w:rPr>
-          <w:b/>
-          <w:bCs/>
-        </w:rPr>
-        <w:t xml:space="preserve">Use </w:t>
-      </w:r>
-      <w:r>
-        <w:t xml:space="preserve">command is immediately followed by a </w:t>
-      </w:r>
-      <w:r>
-        <w:rPr>
-          <w:b/>
-          <w:bCs/>
-        </w:rPr>
-        <w:t>Set</w:t>
-      </w:r>
-      <w:r>
-        <w:t xml:space="preserve"> </w:t>
-      </w:r>
-      <w:r>
-        <w:t xml:space="preserve">command. But in the overview above you see isolated </w:t>
-      </w:r>
-      <w:r>
-        <w:rPr>
-          <w:b/>
-          <w:bCs/>
-        </w:rPr>
-        <w:t>Get</w:t>
-      </w:r>
-      <w:r>
-        <w:t xml:space="preserve">, </w:t>
-      </w:r>
-      <w:r>
-        <w:rPr>
-          <w:b/>
-          <w:bCs/>
-        </w:rPr>
-        <w:t xml:space="preserve">Use </w:t>
-      </w:r>
-      <w:r>
-        <w:t xml:space="preserve">and </w:t>
-      </w:r>
-      <w:r>
-        <w:rPr>
-          <w:b/>
-          <w:bCs/>
-        </w:rPr>
-        <w:t xml:space="preserve">Set </w:t>
-      </w:r>
-      <w:r>
-        <w:t>calls. You will probably not see this happen in actual programs, but the notation above is used later as a base for other notations.</w:t>
-      </w:r>
-    </w:p>
     <w:p>
       <w:pPr>
         <w:pStyle w:val="Heading3"/>
       </w:pPr>
       <w:r>
-        <w:t>System Command Call with Argument Notation</w:t>
+        <w:t xml:space="preserve">System </w:t>
+      </w:r>
+      <w:r>
+        <w:t xml:space="preserve">Interface </w:t>
+      </w:r>
+      <w:r>
+        <w:t>Call</w:t>
+      </w:r>
+      <w:r>
+        <w:t>s</w:t>
+      </w:r>
+      <w:r>
+        <w:t xml:space="preserve"> with Argument</w:t>
+      </w:r>
+      <w:r>
+        <w:t>s</w:t>
       </w:r>
     </w:p>
-    <w:p>
-      <w:r>
-        <w:rPr>
-          <w:iCs/>
-        </w:rPr>
-        <w:t>Abo</w:t>
-      </w:r>
-      <w:r>
-        <w:rPr>
-          <w:iCs/>
-        </w:rPr>
-        <w:t>v</w:t>
-      </w:r>
-      <w:r>
-        <w:rPr>
-          <w:iCs/>
-        </w:rPr>
-        <w:t xml:space="preserve">e were </w:t>
-      </w:r>
-      <w:r>
-        <w:t>show</w:t>
-      </w:r>
-      <w:r>
-        <w:t>n</w:t>
-      </w:r>
-      <w:r>
-        <w:t xml:space="preserve"> the basic system command call notation, but most system command calls are incomplete without an </w:t>
-      </w:r>
-      <w:r>
-        <w:t>argument</w:t>
-      </w:r>
-      <w:r>
-        <w:t>.</w:t>
-      </w:r>
-    </w:p>
-    <w:p/>
     <w:p>
       <w:r>
         <w:t>System commands can use a simplified argument notation.</w:t>
@@ -2423,7 +2058,7 @@
           <w:noProof/>
         </w:rPr>
         <w:drawing>
-          <wp:inline distT="0" distB="0" distL="0" distR="0" wp14:anchorId="1C498B9D" wp14:editId="4C7DD35C">
+          <wp:inline distT="0" distB="0" distL="0" distR="0" wp14:anchorId="1CE17491" wp14:editId="1041B106">
             <wp:extent cx="817880" cy="794385"/>
             <wp:effectExtent l="0" t="0" r="0" b="0"/>
             <wp:docPr id="27" name="Picture 27"/>
@@ -2440,7 +2075,7 @@
                     </pic:cNvPicPr>
                   </pic:nvPicPr>
                   <pic:blipFill>
-                    <a:blip r:embed="rId24">
+                    <a:blip r:embed="rId21">
                       <a:lum bright="-18000"/>
                       <a:extLst>
                         <a:ext uri="{28A0092B-C50C-407E-A947-70E740481C1C}">
@@ -2489,7 +2124,7 @@
           <w:noProof/>
         </w:rPr>
         <w:drawing>
-          <wp:inline distT="0" distB="0" distL="0" distR="0" wp14:anchorId="12225BA6" wp14:editId="4B22A002">
+          <wp:inline distT="0" distB="0" distL="0" distR="0" wp14:anchorId="4330FE8F" wp14:editId="49A28373">
             <wp:extent cx="817880" cy="794385"/>
             <wp:effectExtent l="0" t="0" r="0" b="0"/>
             <wp:docPr id="28" name="Picture 28"/>
@@ -2506,7 +2141,7 @@
                     </pic:cNvPicPr>
                   </pic:nvPicPr>
                   <pic:blipFill>
-                    <a:blip r:embed="rId25">
+                    <a:blip r:embed="rId22">
                       <a:lum bright="-18000"/>
                       <a:extLst>
                         <a:ext uri="{28A0092B-C50C-407E-A947-70E740481C1C}">
@@ -2645,7 +2280,7 @@
                 <w:noProof/>
               </w:rPr>
               <w:drawing>
-                <wp:inline distT="0" distB="0" distL="0" distR="0" wp14:anchorId="0A61491E" wp14:editId="513EB5F3">
+                <wp:inline distT="0" distB="0" distL="0" distR="0" wp14:anchorId="7A99A1E6" wp14:editId="72E4ED90">
                   <wp:extent cx="908050" cy="834390"/>
                   <wp:effectExtent l="0" t="0" r="0" b="0"/>
                   <wp:docPr id="29" name="Picture 29"/>
@@ -2662,7 +2297,7 @@
                           </pic:cNvPicPr>
                         </pic:nvPicPr>
                         <pic:blipFill>
-                          <a:blip r:embed="rId9" cstate="print">
+                          <a:blip r:embed="rId6" cstate="print">
                             <a:lum bright="-18000"/>
                             <a:extLst>
                               <a:ext uri="{28A0092B-C50C-407E-A947-70E740481C1C}">
@@ -2711,27 +2346,54 @@
         <w:t xml:space="preserve">Object Get </w:t>
       </w:r>
       <w:r>
-        <w:t xml:space="preserve">command has a return value: the object. It is an </w:t>
-      </w:r>
-      <w:r>
+        <w:t>command</w:t>
+      </w:r>
+      <w:r>
+        <w:t>'s</w:t>
+      </w:r>
+      <w:r>
+        <w:t xml:space="preserve"> return value is drawn out as follows, using the simplified argument notation for system commands:</w:t>
+      </w:r>
+    </w:p>
+    <w:p/>
+    <w:p>
+      <w:pPr>
         <w:rPr>
-          <w:i/>
+          <w:color w:val="FFC000"/>
         </w:rPr>
-        <w:t>output</w:t>
-      </w:r>
-      <w:r>
-        <w:t xml:space="preserve"> argument. It is not displayed in the picture above, but it should be there to transfer the </w:t>
-      </w:r>
+      </w:pPr>
       <w:r>
         <w:rPr>
-          <w:b/>
-          <w:bCs/>
+          <w:color w:val="FFC000"/>
         </w:rPr>
-        <w:t xml:space="preserve">Object </w:t>
-      </w:r>
-      <w:r>
-        <w:t>aspect to another symbol. This is drawn out as follows, using the simplified argument notation for system commands:</w:t>
-      </w:r>
+        <w:t>&lt;A</w:t>
+      </w:r>
+      <w:r>
+        <w:rPr>
+          <w:color w:val="FFC000"/>
+        </w:rPr>
+        <w:t>dd</w:t>
+      </w:r>
+      <w:r>
+        <w:rPr>
+          <w:color w:val="FFC000"/>
+        </w:rPr>
+        <w:t xml:space="preserve"> </w:t>
+      </w:r>
+      <w:r>
+        <w:rPr>
+          <w:color w:val="FFC000"/>
+        </w:rPr>
+        <w:t>comparison with system interface call notation</w:t>
+      </w:r>
+      <w:r>
+        <w:rPr>
+          <w:color w:val="FFC000"/>
+        </w:rPr>
+        <w:t>?&gt;</w:t>
+      </w:r>
+      <w:bookmarkStart w:id="0" w:name="_GoBack"/>
+      <w:bookmarkEnd w:id="0"/>
     </w:p>
     <w:p/>
     <w:tbl>
@@ -2785,7 +2447,7 @@
                 <w:noProof/>
               </w:rPr>
               <w:drawing>
-                <wp:inline distT="0" distB="0" distL="0" distR="0" wp14:anchorId="6DD71200" wp14:editId="6EDA8B53">
+                <wp:inline distT="0" distB="0" distL="0" distR="0" wp14:anchorId="537A94A3" wp14:editId="20A51DA3">
                   <wp:extent cx="1177290" cy="834390"/>
                   <wp:effectExtent l="0" t="0" r="0" b="0"/>
                   <wp:docPr id="30" name="Picture 30"/>
@@ -2802,7 +2464,7 @@
                           </pic:cNvPicPr>
                         </pic:nvPicPr>
                         <pic:blipFill>
-                          <a:blip r:embed="rId26" cstate="print">
+                          <a:blip r:embed="rId23" cstate="print">
                             <a:lum bright="-18000"/>
                             <a:extLst>
                               <a:ext uri="{28A0092B-C50C-407E-A947-70E740481C1C}">
@@ -2839,99 +2501,6 @@
       </w:tr>
     </w:tbl>
     <w:p/>
-    <w:p>
-      <w:r>
-        <w:t xml:space="preserve">In the picture above the output argument of the </w:t>
-      </w:r>
-      <w:r>
-        <w:rPr>
-          <w:b/>
-          <w:bCs/>
-        </w:rPr>
-        <w:t xml:space="preserve">Object Get </w:t>
-      </w:r>
-      <w:r>
-        <w:t>call is filled in.</w:t>
-      </w:r>
-    </w:p>
-    <w:p>
-      <w:r>
-        <w:rPr>
-          <w:b/>
-          <w:bCs/>
-        </w:rPr>
-        <w:t xml:space="preserve">Object Get </w:t>
-      </w:r>
-      <w:r>
-        <w:t>is called upon the smaller circle contained by the larger circle.</w:t>
-      </w:r>
-    </w:p>
-    <w:p>
-      <w:r>
-        <w:t xml:space="preserve">But next, an </w:t>
-      </w:r>
-      <w:r>
-        <w:rPr>
-          <w:b/>
-          <w:bCs/>
-        </w:rPr>
-        <w:t xml:space="preserve">Object Set </w:t>
-      </w:r>
-      <w:r>
-        <w:t xml:space="preserve">is </w:t>
-      </w:r>
-      <w:r>
-        <w:rPr>
-          <w:i/>
-        </w:rPr>
-        <w:t>implicitly</w:t>
-      </w:r>
-      <w:r>
-        <w:t xml:space="preserve"> called upon the smaller circle in the corner.</w:t>
-      </w:r>
-    </w:p>
-    <w:p>
-      <w:r>
-        <w:t xml:space="preserve">The diagram above implictly causes an </w:t>
-      </w:r>
-      <w:r>
-        <w:rPr>
-          <w:b/>
-          <w:bCs/>
-        </w:rPr>
-        <w:t xml:space="preserve">Object Set </w:t>
-      </w:r>
-      <w:r>
-        <w:t>to be executed upon the smaller circle in the corner.</w:t>
-      </w:r>
-    </w:p>
-    <w:p/>
-    <w:p>
-      <w:r>
-        <w:t xml:space="preserve">Something similar happens in case of an </w:t>
-      </w:r>
-      <w:r>
-        <w:rPr>
-          <w:b/>
-          <w:bCs/>
-        </w:rPr>
-        <w:t xml:space="preserve">Object Set </w:t>
-      </w:r>
-      <w:r>
-        <w:t xml:space="preserve">command. Here is the basic notation of an </w:t>
-      </w:r>
-      <w:r>
-        <w:rPr>
-          <w:b/>
-          <w:bCs/>
-        </w:rPr>
-        <w:t xml:space="preserve">Object Set </w:t>
-      </w:r>
-      <w:r>
-        <w:t>command call:</w:t>
-      </w:r>
-    </w:p>
-    <w:p/>
     <w:tbl>
       <w:tblPr>
         <w:tblW w:w="0" w:type="auto"/>
@@ -2983,7 +2552,7 @@
                 <w:noProof/>
               </w:rPr>
               <w:drawing>
-                <wp:inline distT="0" distB="0" distL="0" distR="0" wp14:anchorId="511FDCC6" wp14:editId="4E6567E1">
+                <wp:inline distT="0" distB="0" distL="0" distR="0" wp14:anchorId="796EC9AF" wp14:editId="2A3C25C1">
                   <wp:extent cx="801370" cy="828040"/>
                   <wp:effectExtent l="0" t="0" r="0" b="0"/>
                   <wp:docPr id="31" name="Picture 31"/>
@@ -3000,7 +2569,7 @@
                           </pic:cNvPicPr>
                         </pic:nvPicPr>
                         <pic:blipFill>
-                          <a:blip r:embed="rId10" cstate="print">
+                          <a:blip r:embed="rId7" cstate="print">
                             <a:lum bright="-18000"/>
                             <a:extLst>
                               <a:ext uri="{28A0092B-C50C-407E-A947-70E740481C1C}">
@@ -3037,22 +2606,6 @@
       </w:tr>
     </w:tbl>
     <w:p/>
-    <w:p>
-      <w:r>
-        <w:t xml:space="preserve">And here the argument of the </w:t>
-      </w:r>
-      <w:r>
-        <w:rPr>
-          <w:b/>
-          <w:bCs/>
-        </w:rPr>
-        <w:t xml:space="preserve">Object Set </w:t>
-      </w:r>
-      <w:r>
-        <w:t>command is filled in:</w:t>
-      </w:r>
-    </w:p>
-    <w:p/>
     <w:tbl>
       <w:tblPr>
         <w:tblW w:w="0" w:type="auto"/>
@@ -3104,7 +2657,7 @@
                 <w:noProof/>
               </w:rPr>
               <w:drawing>
-                <wp:inline distT="0" distB="0" distL="0" distR="0" wp14:anchorId="234EF550" wp14:editId="2725B7FC">
+                <wp:inline distT="0" distB="0" distL="0" distR="0" wp14:anchorId="6081153C" wp14:editId="53187A82">
                   <wp:extent cx="1097280" cy="904240"/>
                   <wp:effectExtent l="0" t="0" r="0" b="0"/>
                   <wp:docPr id="32" name="Picture 32"/>
@@ -3121,7 +2674,7 @@
                           </pic:cNvPicPr>
                         </pic:nvPicPr>
                         <pic:blipFill>
-                          <a:blip r:embed="rId27" cstate="print">
+                          <a:blip r:embed="rId24" cstate="print">
                             <a:lum bright="-18000"/>
                             <a:extLst>
                               <a:ext uri="{28A0092B-C50C-407E-A947-70E740481C1C}">
@@ -3159,43 +2712,18 @@
     </w:tbl>
     <w:p/>
     <w:p>
-      <w:r>
-        <w:t xml:space="preserve">This causes an implicit </w:t>
-      </w:r>
-      <w:r>
+      <w:pPr>
         <w:rPr>
-          <w:b/>
-          <w:bCs/>
+          <w:color w:val="FFC000"/>
         </w:rPr>
-        <w:t xml:space="preserve">Object Get </w:t>
-      </w:r>
-      <w:r>
-        <w:t xml:space="preserve">on the smaller circle in the top-right corner, followed by the explicit </w:t>
-      </w:r>
+      </w:pPr>
       <w:r>
         <w:rPr>
-          <w:b/>
-          <w:bCs/>
+          <w:color w:val="FFC000"/>
         </w:rPr>
-        <w:t>Object Set</w:t>
-      </w:r>
-      <w:r>
-        <w:t>, targeting the smaller circle contained by the larger circle.</w:t>
+        <w:t>&lt;A bit more info?&gt;</w:t>
       </w:r>
     </w:p>
-    <w:p/>
-    <w:p>
-      <w:r>
-        <w:t>So the basic display of a basic system command call with an argument filled in, implictly causes another system command to be called as well.</w:t>
-      </w:r>
-    </w:p>
-    <w:p/>
-    <w:p>
-      <w:r>
-        <w:t>Below you will find an overview of all the system commands with their argument filled in using the simplified argument notation for system commands. Which system commands are implicitly called, is also made clear in the overview.</w:t>
-      </w:r>
-    </w:p>
-    <w:p/>
     <w:p/>
     <w:tbl>
       <w:tblPr>
@@ -3280,7 +2808,7 @@
                 <w:noProof/>
               </w:rPr>
               <w:drawing>
-                <wp:inline distT="0" distB="0" distL="0" distR="0" wp14:anchorId="6D1001AE" wp14:editId="1A1D66D3">
+                <wp:inline distT="0" distB="0" distL="0" distR="0" wp14:anchorId="6D20B3A7" wp14:editId="1A98F320">
                   <wp:extent cx="1177290" cy="834390"/>
                   <wp:effectExtent l="0" t="0" r="0" b="0"/>
                   <wp:docPr id="33" name="Picture 33"/>
@@ -3297,7 +2825,7 @@
                           </pic:cNvPicPr>
                         </pic:nvPicPr>
                         <pic:blipFill>
-                          <a:blip r:embed="rId26" cstate="print">
+                          <a:blip r:embed="rId23" cstate="print">
                             <a:lum bright="-18000"/>
                             <a:extLst>
                               <a:ext uri="{28A0092B-C50C-407E-A947-70E740481C1C}">
@@ -3347,7 +2875,7 @@
                 <w:noProof/>
               </w:rPr>
               <w:drawing>
-                <wp:inline distT="0" distB="0" distL="0" distR="0" wp14:anchorId="74FE74CE" wp14:editId="60D3FFF7">
+                <wp:inline distT="0" distB="0" distL="0" distR="0" wp14:anchorId="78B3C400" wp14:editId="237328BE">
                   <wp:extent cx="1097280" cy="904240"/>
                   <wp:effectExtent l="0" t="0" r="0" b="0"/>
                   <wp:docPr id="34" name="Picture 34"/>
@@ -3364,7 +2892,7 @@
                           </pic:cNvPicPr>
                         </pic:nvPicPr>
                         <pic:blipFill>
-                          <a:blip r:embed="rId27" cstate="print">
+                          <a:blip r:embed="rId24" cstate="print">
                             <a:lum bright="-18000"/>
                             <a:extLst>
                               <a:ext uri="{28A0092B-C50C-407E-A947-70E740481C1C}">
@@ -3603,7 +3131,7 @@
                 <w:noProof/>
               </w:rPr>
               <w:drawing>
-                <wp:inline distT="0" distB="0" distL="0" distR="0" wp14:anchorId="400F8DC2" wp14:editId="2FBE1BF3">
+                <wp:inline distT="0" distB="0" distL="0" distR="0" wp14:anchorId="13EEB481" wp14:editId="478F642C">
                   <wp:extent cx="1293495" cy="694690"/>
                   <wp:effectExtent l="0" t="0" r="0" b="0"/>
                   <wp:docPr id="35" name="Picture 35"/>
@@ -3620,7 +3148,7 @@
                           </pic:cNvPicPr>
                         </pic:nvPicPr>
                         <pic:blipFill>
-                          <a:blip r:embed="rId28">
+                          <a:blip r:embed="rId25">
                             <a:extLst>
                               <a:ext uri="{28A0092B-C50C-407E-A947-70E740481C1C}">
                                 <a14:useLocalDpi xmlns:a14="http://schemas.microsoft.com/office/drawing/2010/main" val="0"/>
@@ -3668,7 +3196,7 @@
                 <w:noProof/>
               </w:rPr>
               <w:drawing>
-                <wp:inline distT="0" distB="0" distL="0" distR="0" wp14:anchorId="2B431644" wp14:editId="47B9F223">
+                <wp:inline distT="0" distB="0" distL="0" distR="0" wp14:anchorId="6302C55F" wp14:editId="7C5AC219">
                   <wp:extent cx="1326515" cy="794385"/>
                   <wp:effectExtent l="0" t="0" r="0" b="0"/>
                   <wp:docPr id="36" name="Picture 36"/>
@@ -3685,7 +3213,7 @@
                           </pic:cNvPicPr>
                         </pic:nvPicPr>
                         <pic:blipFill>
-                          <a:blip r:embed="rId29" cstate="print">
+                          <a:blip r:embed="rId26" cstate="print">
                             <a:lum bright="-18000"/>
                             <a:extLst>
                               <a:ext uri="{28A0092B-C50C-407E-A947-70E740481C1C}">
@@ -3735,7 +3263,7 @@
                 <w:noProof/>
               </w:rPr>
               <w:drawing>
-                <wp:inline distT="0" distB="0" distL="0" distR="0" wp14:anchorId="438B14D6" wp14:editId="49AB33B4">
+                <wp:inline distT="0" distB="0" distL="0" distR="0" wp14:anchorId="40D52B33" wp14:editId="4CE70F94">
                   <wp:extent cx="1127125" cy="817880"/>
                   <wp:effectExtent l="0" t="0" r="0" b="0"/>
                   <wp:docPr id="37" name="Picture 37"/>
@@ -3752,7 +3280,7 @@
                           </pic:cNvPicPr>
                         </pic:nvPicPr>
                         <pic:blipFill>
-                          <a:blip r:embed="rId30" cstate="print">
+                          <a:blip r:embed="rId27" cstate="print">
                             <a:lum bright="-18000"/>
                             <a:extLst>
                               <a:ext uri="{28A0092B-C50C-407E-A947-70E740481C1C}">
@@ -3999,7 +3527,7 @@
                 <w:noProof/>
               </w:rPr>
               <w:drawing>
-                <wp:inline distT="0" distB="0" distL="0" distR="0" wp14:anchorId="47EB51B0" wp14:editId="29A9A9DA">
+                <wp:inline distT="0" distB="0" distL="0" distR="0" wp14:anchorId="574D889D" wp14:editId="547EE5CC">
                   <wp:extent cx="1293495" cy="771525"/>
                   <wp:effectExtent l="0" t="0" r="0" b="0"/>
                   <wp:docPr id="38" name="Picture 38"/>
@@ -4016,7 +3544,7 @@
                           </pic:cNvPicPr>
                         </pic:nvPicPr>
                         <pic:blipFill>
-                          <a:blip r:embed="rId31">
+                          <a:blip r:embed="rId28">
                             <a:lum bright="-18000"/>
                             <a:extLst>
                               <a:ext uri="{28A0092B-C50C-407E-A947-70E740481C1C}">
@@ -4066,7 +3594,7 @@
                 <w:noProof/>
               </w:rPr>
               <w:drawing>
-                <wp:inline distT="0" distB="0" distL="0" distR="0" wp14:anchorId="6CE5CCA9" wp14:editId="46E95FA3">
+                <wp:inline distT="0" distB="0" distL="0" distR="0" wp14:anchorId="23429921" wp14:editId="4CF94E8B">
                   <wp:extent cx="1167130" cy="874395"/>
                   <wp:effectExtent l="0" t="0" r="0" b="0"/>
                   <wp:docPr id="39" name="Picture 39"/>
@@ -4083,7 +3611,7 @@
                           </pic:cNvPicPr>
                         </pic:nvPicPr>
                         <pic:blipFill>
-                          <a:blip r:embed="rId32" cstate="print">
+                          <a:blip r:embed="rId29" cstate="print">
                             <a:lum bright="-18000"/>
                             <a:extLst>
                               <a:ext uri="{28A0092B-C50C-407E-A947-70E740481C1C}">
@@ -4353,7 +3881,7 @@
                 <w:noProof/>
               </w:rPr>
               <w:drawing>
-                <wp:inline distT="0" distB="0" distL="0" distR="0" wp14:anchorId="0206CDF4" wp14:editId="5A17C608">
+                <wp:inline distT="0" distB="0" distL="0" distR="0" wp14:anchorId="1347163F" wp14:editId="292D2A02">
                   <wp:extent cx="1193800" cy="841375"/>
                   <wp:effectExtent l="0" t="0" r="0" b="0"/>
                   <wp:docPr id="40" name="Picture 40"/>
@@ -4370,7 +3898,7 @@
                           </pic:cNvPicPr>
                         </pic:nvPicPr>
                         <pic:blipFill>
-                          <a:blip r:embed="rId33">
+                          <a:blip r:embed="rId30">
                             <a:lum bright="-18000"/>
                             <a:extLst>
                               <a:ext uri="{28A0092B-C50C-407E-A947-70E740481C1C}">
@@ -4420,7 +3948,7 @@
                 <w:noProof/>
               </w:rPr>
               <w:drawing>
-                <wp:inline distT="0" distB="0" distL="0" distR="0" wp14:anchorId="5D150A2E" wp14:editId="0B347F6D">
+                <wp:inline distT="0" distB="0" distL="0" distR="0" wp14:anchorId="44B14E44" wp14:editId="611461BD">
                   <wp:extent cx="1120775" cy="824865"/>
                   <wp:effectExtent l="0" t="0" r="0" b="0"/>
                   <wp:docPr id="41" name="Picture 41"/>
@@ -4437,7 +3965,7 @@
                           </pic:cNvPicPr>
                         </pic:nvPicPr>
                         <pic:blipFill>
-                          <a:blip r:embed="rId34" cstate="print">
+                          <a:blip r:embed="rId31" cstate="print">
                             <a:lum bright="-18000"/>
                             <a:extLst>
                               <a:ext uri="{28A0092B-C50C-407E-A947-70E740481C1C}">
@@ -4487,7 +4015,7 @@
                 <w:noProof/>
               </w:rPr>
               <w:drawing>
-                <wp:inline distT="0" distB="0" distL="0" distR="0" wp14:anchorId="78091D9C" wp14:editId="10C1DF8A">
+                <wp:inline distT="0" distB="0" distL="0" distR="0" wp14:anchorId="65F68419" wp14:editId="3D369743">
                   <wp:extent cx="1343025" cy="801370"/>
                   <wp:effectExtent l="0" t="0" r="0" b="0"/>
                   <wp:docPr id="42" name="Picture 42"/>
@@ -4504,7 +4032,7 @@
                           </pic:cNvPicPr>
                         </pic:nvPicPr>
                         <pic:blipFill>
-                          <a:blip r:embed="rId35">
+                          <a:blip r:embed="rId32">
                             <a:lum bright="-18000"/>
                             <a:extLst>
                               <a:ext uri="{28A0092B-C50C-407E-A947-70E740481C1C}">
@@ -4864,7 +4392,7 @@
                 <w:noProof/>
               </w:rPr>
               <w:drawing>
-                <wp:inline distT="0" distB="0" distL="0" distR="0" wp14:anchorId="78A959F7" wp14:editId="13ED58B6">
+                <wp:inline distT="0" distB="0" distL="0" distR="0" wp14:anchorId="7255B98E" wp14:editId="5DBC8315">
                   <wp:extent cx="1343025" cy="841375"/>
                   <wp:effectExtent l="0" t="0" r="0" b="0"/>
                   <wp:docPr id="43" name="Picture 43"/>
@@ -4881,7 +4409,7 @@
                           </pic:cNvPicPr>
                         </pic:nvPicPr>
                         <pic:blipFill>
-                          <a:blip r:embed="rId36">
+                          <a:blip r:embed="rId33">
                             <a:lum bright="-18000"/>
                             <a:extLst>
                               <a:ext uri="{28A0092B-C50C-407E-A947-70E740481C1C}">
@@ -4930,7 +4458,7 @@
                 <w:noProof/>
               </w:rPr>
               <w:drawing>
-                <wp:inline distT="0" distB="0" distL="0" distR="0" wp14:anchorId="1370FAE3" wp14:editId="705595DA">
+                <wp:inline distT="0" distB="0" distL="0" distR="0" wp14:anchorId="23FD9845" wp14:editId="52C74829">
                   <wp:extent cx="1273810" cy="807720"/>
                   <wp:effectExtent l="0" t="0" r="0" b="0"/>
                   <wp:docPr id="44" name="Picture 44"/>
@@ -4947,7 +4475,7 @@
                           </pic:cNvPicPr>
                         </pic:nvPicPr>
                         <pic:blipFill>
-                          <a:blip r:embed="rId37" cstate="print">
+                          <a:blip r:embed="rId34" cstate="print">
                             <a:lum bright="-18000"/>
                             <a:extLst>
                               <a:ext uri="{28A0092B-C50C-407E-A947-70E740481C1C}">
@@ -5199,7 +4727,7 @@
                 <w:noProof/>
               </w:rPr>
               <w:drawing>
-                <wp:inline distT="0" distB="0" distL="0" distR="0" wp14:anchorId="1E62BFAA" wp14:editId="4D5F8CC9">
+                <wp:inline distT="0" distB="0" distL="0" distR="0" wp14:anchorId="42283678" wp14:editId="1BBE70D0">
                   <wp:extent cx="1373505" cy="851535"/>
                   <wp:effectExtent l="0" t="0" r="0" b="0"/>
                   <wp:docPr id="45" name="Picture 45"/>
@@ -5216,7 +4744,7 @@
                           </pic:cNvPicPr>
                         </pic:nvPicPr>
                         <pic:blipFill>
-                          <a:blip r:embed="rId38" cstate="print">
+                          <a:blip r:embed="rId35" cstate="print">
                             <a:lum bright="-18000"/>
                             <a:extLst>
                               <a:ext uri="{28A0092B-C50C-407E-A947-70E740481C1C}">
@@ -5265,7 +4793,7 @@
                 <w:noProof/>
               </w:rPr>
               <w:drawing>
-                <wp:inline distT="0" distB="0" distL="0" distR="0" wp14:anchorId="65A8E56A" wp14:editId="1B761104">
+                <wp:inline distT="0" distB="0" distL="0" distR="0" wp14:anchorId="73FA9F85" wp14:editId="70C6A7DA">
                   <wp:extent cx="1369695" cy="834390"/>
                   <wp:effectExtent l="0" t="0" r="0" b="0"/>
                   <wp:docPr id="46" name="Picture 46"/>
@@ -5282,7 +4810,7 @@
                           </pic:cNvPicPr>
                         </pic:nvPicPr>
                         <pic:blipFill>
-                          <a:blip r:embed="rId39">
+                          <a:blip r:embed="rId36">
                             <a:lum bright="-18000"/>
                             <a:extLst>
                               <a:ext uri="{28A0092B-C50C-407E-A947-70E740481C1C}">
@@ -5584,7 +5112,7 @@
                 <w:noProof/>
               </w:rPr>
               <w:drawing>
-                <wp:inline distT="0" distB="0" distL="0" distR="0" wp14:anchorId="1B778373" wp14:editId="52FA80B5">
+                <wp:inline distT="0" distB="0" distL="0" distR="0" wp14:anchorId="10223DD3" wp14:editId="0CAA8339">
                   <wp:extent cx="1400175" cy="857885"/>
                   <wp:effectExtent l="0" t="0" r="0" b="0"/>
                   <wp:docPr id="21" name="Picture 21"/>
@@ -5601,7 +5129,7 @@
                           </pic:cNvPicPr>
                         </pic:nvPicPr>
                         <pic:blipFill>
-                          <a:blip r:embed="rId40">
+                          <a:blip r:embed="rId37">
                             <a:lum bright="-18000"/>
                             <a:extLst>
                               <a:ext uri="{28A0092B-C50C-407E-A947-70E740481C1C}">
@@ -5886,7 +5414,7 @@
                 <w:noProof/>
               </w:rPr>
               <w:drawing>
-                <wp:inline distT="0" distB="0" distL="0" distR="0" wp14:anchorId="6F2886DA" wp14:editId="00CA5701">
+                <wp:inline distT="0" distB="0" distL="0" distR="0" wp14:anchorId="0478E4B2" wp14:editId="2CEA42FA">
                   <wp:extent cx="1506220" cy="1010920"/>
                   <wp:effectExtent l="0" t="0" r="0" b="0"/>
                   <wp:docPr id="22" name="Picture 22"/>
@@ -5903,7 +5431,7 @@
                           </pic:cNvPicPr>
                         </pic:nvPicPr>
                         <pic:blipFill>
-                          <a:blip r:embed="rId41" cstate="print">
+                          <a:blip r:embed="rId38" cstate="print">
                             <a:lum bright="-18000"/>
                             <a:extLst>
                               <a:ext uri="{28A0092B-C50C-407E-A947-70E740481C1C}">
@@ -6061,133 +5589,18 @@
         <w:t xml:space="preserve"> arguments are common.</w:t>
       </w:r>
     </w:p>
-    <w:p/>
     <w:p>
-      <w:r>
-        <w:t xml:space="preserve">System command calls to </w:t>
-      </w:r>
-      <w:r>
-        <w:rPr>
-          <w:b/>
-          <w:bCs/>
-        </w:rPr>
-        <w:t>Get</w:t>
-      </w:r>
-      <w:r>
-        <w:t xml:space="preserve">, </w:t>
-      </w:r>
-      <w:r>
-        <w:rPr>
-          <w:b/>
-          <w:bCs/>
-        </w:rPr>
-        <w:t xml:space="preserve">Set </w:t>
-      </w:r>
-      <w:r>
-        <w:t xml:space="preserve">or </w:t>
-      </w:r>
-      <w:r>
-        <w:rPr>
-          <w:b/>
-          <w:bCs/>
-        </w:rPr>
-        <w:t xml:space="preserve">Use </w:t>
-      </w:r>
-      <w:r>
-        <w:t xml:space="preserve">are often not visible, because they are usually implied by assignment calls. But for alternative types of assignment, that do not have a standard assignment notation, you can explicitly display </w:t>
-      </w:r>
-      <w:r>
-        <w:rPr>
-          <w:b/>
-          <w:bCs/>
-        </w:rPr>
-        <w:t>Get</w:t>
-      </w:r>
-      <w:r>
-        <w:t xml:space="preserve">, </w:t>
-      </w:r>
-      <w:r>
-        <w:rPr>
-          <w:b/>
-          <w:bCs/>
-        </w:rPr>
-        <w:t xml:space="preserve">Set </w:t>
-      </w:r>
-      <w:r>
-        <w:t xml:space="preserve">and </w:t>
-      </w:r>
-      <w:r>
-        <w:rPr>
-          <w:b/>
-          <w:bCs/>
-        </w:rPr>
-        <w:t xml:space="preserve">Use </w:t>
-      </w:r>
-      <w:r>
-        <w:t xml:space="preserve">calls. Only when a simpler notation does not suffice, a </w:t>
-      </w:r>
-      <w:r>
-        <w:rPr>
-          <w:b/>
-          <w:bCs/>
-        </w:rPr>
-        <w:t>Get</w:t>
-      </w:r>
-      <w:r>
-        <w:t xml:space="preserve">, </w:t>
-      </w:r>
-      <w:r>
-        <w:rPr>
-          <w:b/>
-          <w:bCs/>
-        </w:rPr>
-        <w:t xml:space="preserve">Use </w:t>
-      </w:r>
-      <w:r>
-        <w:t xml:space="preserve">or </w:t>
-      </w:r>
-      <w:r>
-        <w:rPr>
-          <w:b/>
-          <w:bCs/>
-        </w:rPr>
-        <w:t xml:space="preserve">Set </w:t>
-      </w:r>
-      <w:r>
-        <w:t xml:space="preserve">command are explicitly displayed. This basically only happens in unusual cross-aspect assignments. In abstract diagram expression though, you can always use the explicit notations to simply make a point. When you look at the aspects introduced so far, the only time you might need the ‘system command with argument’ notation for </w:t>
-      </w:r>
-      <w:r>
-        <w:rPr>
-          <w:b/>
-          <w:bCs/>
-        </w:rPr>
-        <w:t xml:space="preserve">Gets </w:t>
-      </w:r>
-      <w:r>
-        <w:t xml:space="preserve">and </w:t>
-      </w:r>
-      <w:r>
-        <w:rPr>
-          <w:b/>
-          <w:bCs/>
-        </w:rPr>
-        <w:t>Sets</w:t>
-      </w:r>
-      <w:r>
-        <w:t xml:space="preserve">, </w:t>
-      </w:r>
-      <w:r>
-        <w:t xml:space="preserve">is in a </w:t>
-      </w:r>
-      <w:r>
-        <w:rPr>
-          <w:b/>
-          <w:bCs/>
-        </w:rPr>
-        <w:t xml:space="preserve">Class Get – Class Set </w:t>
-      </w:r>
-      <w:r>
-        <w:t>assignment. This creates the following notations of the different ways to use a class:</w:t>
+      <w:pPr>
+        <w:pStyle w:val="Heading2"/>
+      </w:pPr>
+      <w:r>
+        <w:t>WAS HERE</w:t>
+      </w:r>
+    </w:p>
+    <w:p>
+      <w:bookmarkStart w:id="1" w:name="_Hlk45571478"/>
+      <w:r>
+        <w:t>This creates the following notations of the different ways to use a class:</w:t>
       </w:r>
     </w:p>
     <w:p>
@@ -6246,7 +5659,7 @@
                 <w:noProof/>
               </w:rPr>
               <w:drawing>
-                <wp:inline distT="0" distB="0" distL="0" distR="0" wp14:anchorId="6D7873F0" wp14:editId="4104AF55">
+                <wp:inline distT="0" distB="0" distL="0" distR="0" wp14:anchorId="32184125" wp14:editId="6787F77D">
                   <wp:extent cx="2331085" cy="382270"/>
                   <wp:effectExtent l="0" t="0" r="0" b="0"/>
                   <wp:docPr id="23" name="Picture 23"/>
@@ -6263,7 +5676,7 @@
                           </pic:cNvPicPr>
                         </pic:nvPicPr>
                         <pic:blipFill>
-                          <a:blip r:embed="rId42">
+                          <a:blip r:embed="rId39">
                             <a:lum bright="-18000"/>
                             <a:extLst>
                               <a:ext uri="{28A0092B-C50C-407E-A947-70E740481C1C}">
@@ -6384,7 +5797,7 @@
                 <w:noProof/>
               </w:rPr>
               <w:drawing>
-                <wp:inline distT="0" distB="0" distL="0" distR="0" wp14:anchorId="6BC71988" wp14:editId="502B6573">
+                <wp:inline distT="0" distB="0" distL="0" distR="0" wp14:anchorId="662E6873" wp14:editId="1D69EF27">
                   <wp:extent cx="2371090" cy="405765"/>
                   <wp:effectExtent l="0" t="0" r="0" b="0"/>
                   <wp:docPr id="24" name="Picture 24"/>
@@ -6401,7 +5814,7 @@
                           </pic:cNvPicPr>
                         </pic:nvPicPr>
                         <pic:blipFill>
-                          <a:blip r:embed="rId43">
+                          <a:blip r:embed="rId40">
                             <a:lum bright="-18000"/>
                             <a:extLst>
                               <a:ext uri="{28A0092B-C50C-407E-A947-70E740481C1C}">
@@ -6537,7 +5950,7 @@
                 <w:noProof/>
               </w:rPr>
               <w:drawing>
-                <wp:inline distT="0" distB="0" distL="0" distR="0" wp14:anchorId="2BDFCE1C" wp14:editId="43F2E023">
+                <wp:inline distT="0" distB="0" distL="0" distR="0" wp14:anchorId="040869D0" wp14:editId="51CFFE58">
                   <wp:extent cx="2267585" cy="874395"/>
                   <wp:effectExtent l="0" t="0" r="0" b="0"/>
                   <wp:docPr id="25" name="Picture 25"/>
@@ -6554,7 +5967,7 @@
                           </pic:cNvPicPr>
                         </pic:nvPicPr>
                         <pic:blipFill>
-                          <a:blip r:embed="rId44">
+                          <a:blip r:embed="rId41">
                             <a:lum bright="-18000"/>
                             <a:extLst>
                               <a:ext uri="{28A0092B-C50C-407E-A947-70E740481C1C}">
@@ -6659,7 +6072,7 @@
                 <w:noProof/>
               </w:rPr>
               <w:drawing>
-                <wp:inline distT="0" distB="0" distL="0" distR="0" wp14:anchorId="578D81FE" wp14:editId="6AC0E0F6">
+                <wp:inline distT="0" distB="0" distL="0" distR="0" wp14:anchorId="335D4F22" wp14:editId="1DB1AB0A">
                   <wp:extent cx="2284095" cy="944245"/>
                   <wp:effectExtent l="0" t="0" r="0" b="0"/>
                   <wp:docPr id="26" name="Picture 26"/>
@@ -6676,7 +6089,7 @@
                           </pic:cNvPicPr>
                         </pic:nvPicPr>
                         <pic:blipFill>
-                          <a:blip r:embed="rId45">
+                          <a:blip r:embed="rId42">
                             <a:lum bright="-18000"/>
                             <a:extLst>
                               <a:ext uri="{28A0092B-C50C-407E-A947-70E740481C1C}">
@@ -6755,6 +6168,7 @@
         <w:ind w:left="851"/>
       </w:pPr>
     </w:p>
+    <w:bookmarkEnd w:id="1"/>
     <w:p>
       <w:r>
         <w:t xml:space="preserve">The </w:t>
@@ -6805,7 +6219,7 @@
         <w:pStyle w:val="Heading3"/>
       </w:pPr>
       <w:r>
-        <w:t>Explicit Get &amp; Set Notation</w:t>
+        <w:t>Explicit Get &amp; Set</w:t>
       </w:r>
     </w:p>
     <w:p>
@@ -6819,7 +6233,7 @@
         <w:t>Assignment</w:t>
       </w:r>
       <w:r>
-        <w:t xml:space="preserve"> articles. But you can also display the </w:t>
+        <w:t xml:space="preserve"> article. But you can also display the </w:t>
       </w:r>
       <w:r>
         <w:rPr>
@@ -6937,7 +6351,7 @@
           <w:noProof/>
         </w:rPr>
         <w:drawing>
-          <wp:inline distT="0" distB="0" distL="0" distR="0" wp14:anchorId="3A430599" wp14:editId="383AA17D">
+          <wp:inline distT="0" distB="0" distL="0" distR="0" wp14:anchorId="43FB5063" wp14:editId="1B47B0D2">
             <wp:extent cx="2423795" cy="788035"/>
             <wp:effectExtent l="0" t="0" r="0" b="0"/>
             <wp:docPr id="47" name="Picture 47"/>
@@ -6954,7 +6368,7 @@
                     </pic:cNvPicPr>
                   </pic:nvPicPr>
                   <pic:blipFill>
-                    <a:blip r:embed="rId46">
+                    <a:blip r:embed="rId43">
                       <a:lum bright="-18000"/>
                       <a:extLst>
                         <a:ext uri="{28A0092B-C50C-407E-A947-70E740481C1C}">
@@ -7001,7 +6415,7 @@
           <w:noProof/>
         </w:rPr>
         <w:drawing>
-          <wp:inline distT="0" distB="0" distL="0" distR="0" wp14:anchorId="3C520942" wp14:editId="323A0271">
+          <wp:inline distT="0" distB="0" distL="0" distR="0" wp14:anchorId="28572D60" wp14:editId="3374817C">
             <wp:extent cx="2530475" cy="701675"/>
             <wp:effectExtent l="0" t="0" r="0" b="0"/>
             <wp:docPr id="48" name="Picture 48"/>
@@ -7018,7 +6432,7 @@
                     </pic:cNvPicPr>
                   </pic:nvPicPr>
                   <pic:blipFill>
-                    <a:blip r:embed="rId47">
+                    <a:blip r:embed="rId44">
                       <a:lum bright="-18000"/>
                       <a:extLst>
                         <a:ext uri="{28A0092B-C50C-407E-A947-70E740481C1C}">
@@ -7113,7 +6527,7 @@
           <w:noProof/>
         </w:rPr>
         <w:drawing>
-          <wp:inline distT="0" distB="0" distL="0" distR="0" wp14:anchorId="767C7E3E" wp14:editId="2103FE85">
+          <wp:inline distT="0" distB="0" distL="0" distR="0" wp14:anchorId="17984213" wp14:editId="472B8614">
             <wp:extent cx="2347595" cy="755015"/>
             <wp:effectExtent l="0" t="0" r="0" b="0"/>
             <wp:docPr id="49" name="Picture 49"/>
@@ -7130,7 +6544,7 @@
                     </pic:cNvPicPr>
                   </pic:nvPicPr>
                   <pic:blipFill>
-                    <a:blip r:embed="rId48">
+                    <a:blip r:embed="rId45">
                       <a:lum bright="-18000"/>
                       <a:extLst>
                         <a:ext uri="{28A0092B-C50C-407E-A947-70E740481C1C}">
@@ -7192,7 +6606,7 @@
         <w:pStyle w:val="Heading3"/>
       </w:pPr>
       <w:r>
-        <w:t>Explicit Get &amp; Set Arguments Notation</w:t>
+        <w:t>Explicit Get &amp; Set Arguments</w:t>
       </w:r>
     </w:p>
     <w:p>
@@ -7263,7 +6677,7 @@
           <w:noProof/>
         </w:rPr>
         <w:drawing>
-          <wp:inline distT="0" distB="0" distL="0" distR="0" wp14:anchorId="7D23E9D9" wp14:editId="65CF34E6">
+          <wp:inline distT="0" distB="0" distL="0" distR="0" wp14:anchorId="6BC3896D" wp14:editId="477C0479">
             <wp:extent cx="731520" cy="771525"/>
             <wp:effectExtent l="0" t="0" r="0" b="0"/>
             <wp:docPr id="50" name="Picture 50"/>
@@ -7280,7 +6694,7 @@
                     </pic:cNvPicPr>
                   </pic:nvPicPr>
                   <pic:blipFill>
-                    <a:blip r:embed="rId49">
+                    <a:blip r:embed="rId46">
                       <a:lum bright="-18000"/>
                       <a:extLst>
                         <a:ext uri="{28A0092B-C50C-407E-A947-70E740481C1C}">
@@ -7348,7 +6762,7 @@
           <w:noProof/>
         </w:rPr>
         <w:drawing>
-          <wp:inline distT="0" distB="0" distL="0" distR="0" wp14:anchorId="592D3A30" wp14:editId="371E2D16">
+          <wp:inline distT="0" distB="0" distL="0" distR="0" wp14:anchorId="7BC462C1" wp14:editId="380D8D49">
             <wp:extent cx="764540" cy="798195"/>
             <wp:effectExtent l="0" t="0" r="0" b="0"/>
             <wp:docPr id="51" name="Picture 51"/>
@@ -7365,7 +6779,7 @@
                     </pic:cNvPicPr>
                   </pic:nvPicPr>
                   <pic:blipFill>
-                    <a:blip r:embed="rId50">
+                    <a:blip r:embed="rId47">
                       <a:lum bright="-18000"/>
                       <a:extLst>
                         <a:ext uri="{28A0092B-C50C-407E-A947-70E740481C1C}">
@@ -7462,7 +6876,7 @@
           <w:noProof/>
         </w:rPr>
         <w:drawing>
-          <wp:inline distT="0" distB="0" distL="0" distR="0" wp14:anchorId="1BB4832E" wp14:editId="77193B8C">
+          <wp:inline distT="0" distB="0" distL="0" distR="0" wp14:anchorId="7AF1F711" wp14:editId="2FA0474E">
             <wp:extent cx="2121535" cy="834390"/>
             <wp:effectExtent l="0" t="0" r="0" b="0"/>
             <wp:docPr id="52" name="Picture 52"/>
@@ -7479,7 +6893,7 @@
                     </pic:cNvPicPr>
                   </pic:nvPicPr>
                   <pic:blipFill>
-                    <a:blip r:embed="rId51">
+                    <a:blip r:embed="rId48">
                       <a:lum bright="-18000"/>
                       <a:extLst>
                         <a:ext uri="{28A0092B-C50C-407E-A947-70E740481C1C}">
@@ -7554,7 +6968,7 @@
           <w:noProof/>
         </w:rPr>
         <w:drawing>
-          <wp:inline distT="0" distB="0" distL="0" distR="0" wp14:anchorId="1E0E60C6" wp14:editId="28A34999">
+          <wp:inline distT="0" distB="0" distL="0" distR="0" wp14:anchorId="32DC4631" wp14:editId="477D8AE2">
             <wp:extent cx="2081530" cy="884555"/>
             <wp:effectExtent l="0" t="0" r="0" b="0"/>
             <wp:docPr id="53" name="Picture 53"/>
@@ -7571,7 +6985,7 @@
                     </pic:cNvPicPr>
                   </pic:nvPicPr>
                   <pic:blipFill>
-                    <a:blip r:embed="rId52">
+                    <a:blip r:embed="rId49">
                       <a:lum bright="-18000"/>
                       <a:extLst>
                         <a:ext uri="{28A0092B-C50C-407E-A947-70E740481C1C}">
@@ -7657,7 +7071,15 @@
     <w:p/>
     <w:p>
       <w:r>
-        <w:t>If only the object aspect is adressed, the picture looks like this:</w:t>
+        <w:t xml:space="preserve">If only the object aspect is </w:t>
+      </w:r>
+      <w:proofErr w:type="spellStart"/>
+      <w:r>
+        <w:t>adressed</w:t>
+      </w:r>
+      <w:proofErr w:type="spellEnd"/>
+      <w:r>
+        <w:t>, the picture looks like this:</w:t>
       </w:r>
     </w:p>
     <w:p/>
@@ -7670,7 +7092,7 @@
           <w:noProof/>
         </w:rPr>
         <w:drawing>
-          <wp:inline distT="0" distB="0" distL="0" distR="0" wp14:anchorId="1B4B38DE" wp14:editId="2FD15EA9">
+          <wp:inline distT="0" distB="0" distL="0" distR="0" wp14:anchorId="3645EC13" wp14:editId="337E64ED">
             <wp:extent cx="2280920" cy="920750"/>
             <wp:effectExtent l="0" t="0" r="0" b="0"/>
             <wp:docPr id="54" name="Picture 54"/>
@@ -7687,7 +7109,7 @@
                     </pic:cNvPicPr>
                   </pic:nvPicPr>
                   <pic:blipFill>
-                    <a:blip r:embed="rId53">
+                    <a:blip r:embed="rId50">
                       <a:lum bright="-18000"/>
                       <a:extLst>
                         <a:ext uri="{28A0092B-C50C-407E-A947-70E740481C1C}">
@@ -7756,7 +7178,7 @@
           <w:noProof/>
         </w:rPr>
         <w:drawing>
-          <wp:inline distT="0" distB="0" distL="0" distR="0" wp14:anchorId="0E295436" wp14:editId="629054C9">
+          <wp:inline distT="0" distB="0" distL="0" distR="0" wp14:anchorId="12F2B1A4" wp14:editId="03959661">
             <wp:extent cx="2291080" cy="890905"/>
             <wp:effectExtent l="0" t="0" r="0" b="0"/>
             <wp:docPr id="55" name="Picture 55"/>
@@ -7773,7 +7195,7 @@
                     </pic:cNvPicPr>
                   </pic:nvPicPr>
                   <pic:blipFill>
-                    <a:blip r:embed="rId54">
+                    <a:blip r:embed="rId51">
                       <a:lum bright="-18000"/>
                       <a:extLst>
                         <a:ext uri="{28A0092B-C50C-407E-A947-70E740481C1C}">
@@ -7986,7 +7408,7 @@
                 <w:noProof/>
               </w:rPr>
               <w:drawing>
-                <wp:inline distT="0" distB="0" distL="0" distR="0" wp14:anchorId="56119390" wp14:editId="7B56CE68">
+                <wp:inline distT="0" distB="0" distL="0" distR="0" wp14:anchorId="1CB6CAC0" wp14:editId="2B8CF47A">
                   <wp:extent cx="1961515" cy="319405"/>
                   <wp:effectExtent l="0" t="0" r="0" b="0"/>
                   <wp:docPr id="56" name="Picture 56"/>
@@ -8003,7 +7425,7 @@
                           </pic:cNvPicPr>
                         </pic:nvPicPr>
                         <pic:blipFill>
-                          <a:blip r:embed="rId55">
+                          <a:blip r:embed="rId52">
                             <a:lum bright="-18000"/>
                             <a:extLst>
                               <a:ext uri="{28A0092B-C50C-407E-A947-70E740481C1C}">
@@ -8141,7 +7563,7 @@
                 <w:noProof/>
               </w:rPr>
               <w:drawing>
-                <wp:inline distT="0" distB="0" distL="0" distR="0" wp14:anchorId="4C39567B" wp14:editId="4EB77956">
+                <wp:inline distT="0" distB="0" distL="0" distR="0" wp14:anchorId="598BC628" wp14:editId="623DE491">
                   <wp:extent cx="1922145" cy="572135"/>
                   <wp:effectExtent l="0" t="0" r="0" b="0"/>
                   <wp:docPr id="57" name="Picture 57"/>
@@ -8158,7 +7580,7 @@
                           </pic:cNvPicPr>
                         </pic:nvPicPr>
                         <pic:blipFill>
-                          <a:blip r:embed="rId56">
+                          <a:blip r:embed="rId53">
                             <a:lum bright="-18000"/>
                             <a:extLst>
                               <a:ext uri="{28A0092B-C50C-407E-A947-70E740481C1C}">
@@ -8280,7 +7702,7 @@
                 <w:noProof/>
               </w:rPr>
               <w:drawing>
-                <wp:inline distT="0" distB="0" distL="0" distR="0" wp14:anchorId="6FB6AB1C" wp14:editId="4DCF4D54">
+                <wp:inline distT="0" distB="0" distL="0" distR="0" wp14:anchorId="7B766810" wp14:editId="08832268">
                   <wp:extent cx="1925320" cy="777875"/>
                   <wp:effectExtent l="0" t="0" r="0" b="0"/>
                   <wp:docPr id="58" name="Picture 58"/>
@@ -8297,7 +7719,7 @@
                           </pic:cNvPicPr>
                         </pic:nvPicPr>
                         <pic:blipFill>
-                          <a:blip r:embed="rId53">
+                          <a:blip r:embed="rId50">
                             <a:lum bright="-18000"/>
                             <a:extLst>
                               <a:ext uri="{28A0092B-C50C-407E-A947-70E740481C1C}">
@@ -8443,7 +7865,7 @@
           <w:noProof/>
         </w:rPr>
         <w:drawing>
-          <wp:inline distT="0" distB="0" distL="0" distR="0" wp14:anchorId="396DFF60" wp14:editId="4BEAC69D">
+          <wp:inline distT="0" distB="0" distL="0" distR="0" wp14:anchorId="29CB952C" wp14:editId="022684F7">
             <wp:extent cx="1961515" cy="319405"/>
             <wp:effectExtent l="0" t="0" r="0" b="0"/>
             <wp:docPr id="59" name="Picture 59"/>
@@ -8460,7 +7882,7 @@
                     </pic:cNvPicPr>
                   </pic:nvPicPr>
                   <pic:blipFill>
-                    <a:blip r:embed="rId55">
+                    <a:blip r:embed="rId52">
                       <a:lum bright="-18000"/>
                       <a:extLst>
                         <a:ext uri="{28A0092B-C50C-407E-A947-70E740481C1C}">
@@ -8530,7 +7952,7 @@
           <w:noProof/>
         </w:rPr>
         <w:drawing>
-          <wp:inline distT="0" distB="0" distL="0" distR="0" wp14:anchorId="08D24C7B" wp14:editId="06CCBD30">
+          <wp:inline distT="0" distB="0" distL="0" distR="0" wp14:anchorId="1AC7B241" wp14:editId="7A0E15C5">
             <wp:extent cx="4751705" cy="1310005"/>
             <wp:effectExtent l="0" t="0" r="0" b="0"/>
             <wp:docPr id="60" name="Picture 60"/>
@@ -8547,7 +7969,7 @@
                     </pic:cNvPicPr>
                   </pic:nvPicPr>
                   <pic:blipFill>
-                    <a:blip r:embed="rId57">
+                    <a:blip r:embed="rId54">
                       <a:lum bright="-18000"/>
                       <a:extLst>
                         <a:ext uri="{28A0092B-C50C-407E-A947-70E740481C1C}">
@@ -8605,7 +8027,7 @@
           <w:noProof/>
         </w:rPr>
         <w:drawing>
-          <wp:inline distT="0" distB="0" distL="0" distR="0" wp14:anchorId="77829E3F" wp14:editId="68FDBF7C">
+          <wp:inline distT="0" distB="0" distL="0" distR="0" wp14:anchorId="09661337" wp14:editId="2BFBE725">
             <wp:extent cx="4781550" cy="1406525"/>
             <wp:effectExtent l="0" t="0" r="0" b="0"/>
             <wp:docPr id="61" name="Picture 61"/>
@@ -8622,7 +8044,7 @@
                     </pic:cNvPicPr>
                   </pic:nvPicPr>
                   <pic:blipFill>
-                    <a:blip r:embed="rId58">
+                    <a:blip r:embed="rId55">
                       <a:lum bright="-18000"/>
                       <a:extLst>
                         <a:ext uri="{28A0092B-C50C-407E-A947-70E740481C1C}">
@@ -8677,7 +8099,7 @@
           <w:noProof/>
         </w:rPr>
         <w:drawing>
-          <wp:inline distT="0" distB="0" distL="0" distR="0" wp14:anchorId="69A7E7C3" wp14:editId="69731D5F">
+          <wp:inline distT="0" distB="0" distL="0" distR="0" wp14:anchorId="79DF38D3" wp14:editId="0393F450">
             <wp:extent cx="4891405" cy="1685925"/>
             <wp:effectExtent l="0" t="0" r="0" b="0"/>
             <wp:docPr id="62" name="Picture 62"/>
@@ -8694,7 +8116,7 @@
                     </pic:cNvPicPr>
                   </pic:nvPicPr>
                   <pic:blipFill>
-                    <a:blip r:embed="rId59" cstate="print">
+                    <a:blip r:embed="rId56" cstate="print">
                       <a:lum bright="-18000"/>
                       <a:extLst>
                         <a:ext uri="{28A0092B-C50C-407E-A947-70E740481C1C}">
@@ -8733,7 +8155,15 @@
         <w:ind w:left="568"/>
       </w:pPr>
       <w:r>
-        <w:t>But ofcourse a more practical notation is:</w:t>
+        <w:t xml:space="preserve">But </w:t>
+      </w:r>
+      <w:proofErr w:type="spellStart"/>
+      <w:r>
+        <w:t>ofcourse</w:t>
+      </w:r>
+      <w:proofErr w:type="spellEnd"/>
+      <w:r>
+        <w:t xml:space="preserve"> a more practical notation is:</w:t>
       </w:r>
     </w:p>
     <w:p>
@@ -8750,7 +8180,7 @@
           <w:noProof/>
         </w:rPr>
         <w:drawing>
-          <wp:inline distT="0" distB="0" distL="0" distR="0" wp14:anchorId="003AB72F" wp14:editId="6792283D">
+          <wp:inline distT="0" distB="0" distL="0" distR="0" wp14:anchorId="5E1045B3" wp14:editId="314EDD6A">
             <wp:extent cx="4887595" cy="781685"/>
             <wp:effectExtent l="0" t="0" r="0" b="0"/>
             <wp:docPr id="63" name="Picture 63"/>
@@ -8767,7 +8197,7 @@
                     </pic:cNvPicPr>
                   </pic:nvPicPr>
                   <pic:blipFill>
-                    <a:blip r:embed="rId60" cstate="print">
+                    <a:blip r:embed="rId57" cstate="print">
                       <a:lum bright="-18000"/>
                       <a:extLst>
                         <a:ext uri="{28A0092B-C50C-407E-A947-70E740481C1C}">

</xml_diff>

<commit_message>
Circle Language Spec: System Objects: Extend article "System Command Call Notations": First draft of newer section "Explicit Display of Assignment", yielding over parts of the Circle Construct Drafts version of the article "System Command Call Notations". Moved some of the assignment variations not covered by an assignment notation were moved to the "Assignment" article instead.
</commit_message>
<xml_diff>
--- a/1.2. Circle Constructs Drafts/3. Code Concepts/05. System Objects/3. System Command Call Notations Construct Drafts.docx
+++ b/1.2. Circle Constructs Drafts/3. Code Concepts/05. System Objects/3. System Command Call Notations Construct Drafts.docx
@@ -2392,8 +2392,6 @@
         </w:rPr>
         <w:t>?&gt;</w:t>
       </w:r>
-      <w:bookmarkStart w:id="0" w:name="_GoBack"/>
-      <w:bookmarkEnd w:id="0"/>
     </w:p>
     <w:p/>
     <w:tbl>
@@ -5591,14 +5589,14 @@
     </w:p>
     <w:p>
       <w:pPr>
-        <w:pStyle w:val="Heading2"/>
+        <w:pStyle w:val="Heading4"/>
       </w:pPr>
       <w:r>
-        <w:t>WAS HERE</w:t>
+        <w:t>Class Assignment Extended</w:t>
       </w:r>
     </w:p>
     <w:p>
-      <w:bookmarkStart w:id="1" w:name="_Hlk45571478"/>
+      <w:bookmarkStart w:id="0" w:name="_Hlk45571478"/>
       <w:r>
         <w:t>This creates the following notations of the different ways to use a class:</w:t>
       </w:r>
@@ -6168,7 +6166,7 @@
         <w:ind w:left="851"/>
       </w:pPr>
     </w:p>
-    <w:bookmarkEnd w:id="1"/>
+    <w:bookmarkEnd w:id="0"/>
     <w:p>
       <w:r>
         <w:t xml:space="preserve">The </w:t>
@@ -6222,70 +6220,6 @@
         <w:t>Explicit Get &amp; Set</w:t>
       </w:r>
     </w:p>
-    <w:p>
-      <w:r>
-        <w:t xml:space="preserve">Assignment has a special, simplified notation covered in the </w:t>
-      </w:r>
-      <w:r>
-        <w:rPr>
-          <w:i/>
-        </w:rPr>
-        <w:t>Assignment</w:t>
-      </w:r>
-      <w:r>
-        <w:t xml:space="preserve"> article. But you can also display the </w:t>
-      </w:r>
-      <w:r>
-        <w:rPr>
-          <w:b/>
-          <w:bCs/>
-        </w:rPr>
-        <w:t xml:space="preserve">Get </w:t>
-      </w:r>
-      <w:r>
-        <w:t xml:space="preserve">and </w:t>
-      </w:r>
-      <w:r>
-        <w:rPr>
-          <w:b/>
-          <w:bCs/>
-        </w:rPr>
-        <w:t xml:space="preserve">Set </w:t>
-      </w:r>
-      <w:r>
-        <w:t xml:space="preserve">of the assignment explicitly. This notation is only required when there is no simplified notation available for what you want. However, explicit notation of </w:t>
-      </w:r>
-      <w:r>
-        <w:rPr>
-          <w:b/>
-          <w:bCs/>
-        </w:rPr>
-        <w:t>Get</w:t>
-      </w:r>
-      <w:r>
-        <w:t xml:space="preserve"> and </w:t>
-      </w:r>
-      <w:r>
-        <w:rPr>
-          <w:b/>
-          <w:bCs/>
-        </w:rPr>
-        <w:t>Set</w:t>
-      </w:r>
-      <w:r>
-        <w:t xml:space="preserve"> can always be used in </w:t>
-      </w:r>
-      <w:r>
-        <w:rPr>
-          <w:i/>
-        </w:rPr>
-        <w:t xml:space="preserve">abstract </w:t>
-      </w:r>
-      <w:r>
-        <w:t>diagram expression just to make a point.</w:t>
-      </w:r>
-    </w:p>
-    <w:p/>
     <w:p>
       <w:r>
         <w:t xml:space="preserve">The following are examples of explicit </w:t>
@@ -6672,6 +6606,9 @@
     </w:p>
     <w:p/>
     <w:p>
+      <w:pPr>
+        <w:ind w:left="852"/>
+      </w:pPr>
       <w:r>
         <w:rPr>
           <w:noProof/>
@@ -7073,11 +7010,9 @@
       <w:r>
         <w:t xml:space="preserve">If only the object aspect is </w:t>
       </w:r>
-      <w:proofErr w:type="spellStart"/>
-      <w:r>
-        <w:t>adressed</w:t>
-      </w:r>
-      <w:proofErr w:type="spellEnd"/>
+      <w:r>
+        <w:t>addressed</w:t>
+      </w:r>
       <w:r>
         <w:t>, the picture looks like this:</w:t>
       </w:r>
@@ -7356,6 +7291,8 @@
       <w:pPr>
         <w:ind w:left="568"/>
       </w:pPr>
+      <w:bookmarkStart w:id="1" w:name="_GoBack"/>
+      <w:bookmarkEnd w:id="1"/>
     </w:p>
     <w:tbl>
       <w:tblPr>
@@ -7404,14 +7341,11 @@
               <w:jc w:val="center"/>
             </w:pPr>
             <w:r>
-              <w:rPr>
-                <w:noProof/>
-              </w:rPr>
               <w:drawing>
-                <wp:inline distT="0" distB="0" distL="0" distR="0" wp14:anchorId="1CB6CAC0" wp14:editId="2B8CF47A">
-                  <wp:extent cx="1961515" cy="319405"/>
-                  <wp:effectExtent l="0" t="0" r="0" b="0"/>
-                  <wp:docPr id="56" name="Picture 56"/>
+                <wp:inline distT="0" distB="0" distL="0" distR="0" wp14:anchorId="2B58F5AF" wp14:editId="35D0EA0B">
+                  <wp:extent cx="1970186" cy="319647"/>
+                  <wp:effectExtent l="0" t="0" r="0" b="4445"/>
+                  <wp:docPr id="1" name="Picture 1"/>
                   <wp:cNvGraphicFramePr>
                     <a:graphicFrameLocks xmlns:a="http://schemas.openxmlformats.org/drawingml/2006/main" noChangeAspect="1"/>
                   </wp:cNvGraphicFramePr>
@@ -7419,37 +7353,35 @@
                     <a:graphicData uri="http://schemas.openxmlformats.org/drawingml/2006/picture">
                       <pic:pic xmlns:pic="http://schemas.openxmlformats.org/drawingml/2006/picture">
                         <pic:nvPicPr>
-                          <pic:cNvPr id="0" name="Picture 7"/>
-                          <pic:cNvPicPr>
-                            <a:picLocks noChangeAspect="1" noChangeArrowheads="1"/>
-                          </pic:cNvPicPr>
+                          <pic:cNvPr id="1" name=""/>
+                          <pic:cNvPicPr/>
                         </pic:nvPicPr>
                         <pic:blipFill>
                           <a:blip r:embed="rId52">
-                            <a:lum bright="-18000"/>
                             <a:extLst>
-                              <a:ext uri="{28A0092B-C50C-407E-A947-70E740481C1C}">
-                                <a14:useLocalDpi xmlns:a14="http://schemas.microsoft.com/office/drawing/2010/main" val="0"/>
+                              <a:ext uri="{BEBA8EAE-BF5A-486C-A8C5-ECC9F3942E4B}">
+                                <a14:imgProps xmlns:a14="http://schemas.microsoft.com/office/drawing/2010/main">
+                                  <a14:imgLayer r:embed="rId53">
+                                    <a14:imgEffect>
+                                      <a14:brightnessContrast bright="-20000"/>
+                                    </a14:imgEffect>
+                                  </a14:imgLayer>
+                                </a14:imgProps>
                               </a:ext>
                             </a:extLst>
                           </a:blip>
-                          <a:srcRect/>
                           <a:stretch>
                             <a:fillRect/>
                           </a:stretch>
                         </pic:blipFill>
-                        <pic:spPr bwMode="auto">
+                        <pic:spPr>
                           <a:xfrm>
                             <a:off x="0" y="0"/>
-                            <a:ext cx="1961515" cy="319405"/>
+                            <a:ext cx="2013364" cy="326652"/>
                           </a:xfrm>
                           <a:prstGeom prst="rect">
                             <a:avLst/>
                           </a:prstGeom>
-                          <a:noFill/>
-                          <a:ln>
-                            <a:noFill/>
-                          </a:ln>
                         </pic:spPr>
                       </pic:pic>
                     </a:graphicData>
@@ -7580,7 +7512,7 @@
                           </pic:cNvPicPr>
                         </pic:nvPicPr>
                         <pic:blipFill>
-                          <a:blip r:embed="rId53">
+                          <a:blip r:embed="rId54">
                             <a:lum bright="-18000"/>
                             <a:extLst>
                               <a:ext uri="{28A0092B-C50C-407E-A947-70E740481C1C}">
@@ -7813,7 +7745,6 @@
       </w:tr>
     </w:tbl>
     <w:p/>
-    <w:p/>
     <w:p>
       <w:pPr>
         <w:ind w:left="568"/>
@@ -7847,88 +7778,11 @@
         <w:pStyle w:val="Heading3"/>
       </w:pPr>
       <w:r>
-        <w:t>Completely Explicit Display of Assignment</w:t>
+        <w:t>Explicit Display of Assignment</w:t>
       </w:r>
     </w:p>
     <w:p>
-      <w:r>
-        <w:t>An assignment has a simple notation:</w:t>
-      </w:r>
-    </w:p>
-    <w:p/>
-    <w:p>
-      <w:pPr>
-        <w:ind w:left="852"/>
-      </w:pPr>
-      <w:r>
-        <w:rPr>
-          <w:noProof/>
-        </w:rPr>
-        <w:drawing>
-          <wp:inline distT="0" distB="0" distL="0" distR="0" wp14:anchorId="29CB952C" wp14:editId="022684F7">
-            <wp:extent cx="1961515" cy="319405"/>
-            <wp:effectExtent l="0" t="0" r="0" b="0"/>
-            <wp:docPr id="59" name="Picture 59"/>
-            <wp:cNvGraphicFramePr>
-              <a:graphicFrameLocks xmlns:a="http://schemas.openxmlformats.org/drawingml/2006/main" noChangeAspect="1"/>
-            </wp:cNvGraphicFramePr>
-            <a:graphic xmlns:a="http://schemas.openxmlformats.org/drawingml/2006/main">
-              <a:graphicData uri="http://schemas.openxmlformats.org/drawingml/2006/picture">
-                <pic:pic xmlns:pic="http://schemas.openxmlformats.org/drawingml/2006/picture">
-                  <pic:nvPicPr>
-                    <pic:cNvPr id="0" name="Picture 1"/>
-                    <pic:cNvPicPr>
-                      <a:picLocks noChangeAspect="1" noChangeArrowheads="1"/>
-                    </pic:cNvPicPr>
-                  </pic:nvPicPr>
-                  <pic:blipFill>
-                    <a:blip r:embed="rId52">
-                      <a:lum bright="-18000"/>
-                      <a:extLst>
-                        <a:ext uri="{28A0092B-C50C-407E-A947-70E740481C1C}">
-                          <a14:useLocalDpi xmlns:a14="http://schemas.microsoft.com/office/drawing/2010/main" val="0"/>
-                        </a:ext>
-                      </a:extLst>
-                    </a:blip>
-                    <a:srcRect/>
-                    <a:stretch>
-                      <a:fillRect/>
-                    </a:stretch>
-                  </pic:blipFill>
-                  <pic:spPr bwMode="auto">
-                    <a:xfrm>
-                      <a:off x="0" y="0"/>
-                      <a:ext cx="1961515" cy="319405"/>
-                    </a:xfrm>
-                    <a:prstGeom prst="rect">
-                      <a:avLst/>
-                    </a:prstGeom>
-                    <a:noFill/>
-                    <a:ln>
-                      <a:noFill/>
-                    </a:ln>
-                  </pic:spPr>
-                </pic:pic>
-              </a:graphicData>
-            </a:graphic>
-          </wp:inline>
-        </w:drawing>
-      </w:r>
-    </w:p>
-    <w:p/>
-    <w:p>
-      <w:r>
-        <w:t>But it is an implicit notation. Assignment needs such a simple notation, because it is one of the most basic kinds of commands in computer technology. Other articles have demonstrated how assignment can be displayed in a more explicit way. The current article goes as far as to display assignment completely implicitly.</w:t>
-      </w:r>
-    </w:p>
-    <w:p/>
-    <w:p>
-      <w:r>
-        <w:t>The point of this article is to demonstrate how assignment works at system-level and also to demonstrate how impractical the explicit notation is.</w:t>
-      </w:r>
-    </w:p>
-    <w:p/>
-    <w:p>
+      <w:bookmarkStart w:id="2" w:name="_Hlk46269008"/>
       <w:r>
         <w:t xml:space="preserve">The main thing explicitly displayed here is that the </w:t>
       </w:r>
@@ -7942,6 +7796,7 @@
         <w:t>is opened up, showing explicitly what aspects and system commands are called. The following picture demonstrates this:</w:t>
       </w:r>
     </w:p>
+    <w:bookmarkEnd w:id="2"/>
     <w:p/>
     <w:p>
       <w:pPr>
@@ -7969,7 +7824,7 @@
                     </pic:cNvPicPr>
                   </pic:nvPicPr>
                   <pic:blipFill>
-                    <a:blip r:embed="rId54">
+                    <a:blip r:embed="rId55">
                       <a:lum bright="-18000"/>
                       <a:extLst>
                         <a:ext uri="{28A0092B-C50C-407E-A947-70E740481C1C}">
@@ -8044,7 +7899,7 @@
                     </pic:cNvPicPr>
                   </pic:nvPicPr>
                   <pic:blipFill>
-                    <a:blip r:embed="rId55">
+                    <a:blip r:embed="rId56">
                       <a:lum bright="-18000"/>
                       <a:extLst>
                         <a:ext uri="{28A0092B-C50C-407E-A947-70E740481C1C}">
@@ -8080,15 +7935,14 @@
     <w:p/>
     <w:p>
       <w:r>
-        <w:t xml:space="preserve">Perhaps you could go even further in discovering more things to explicitly display, but the main point is: you have now seen how system operations work internally and you can also see that it is highly unpractical to express all the assignments explicitly like that. </w:t>
-      </w:r>
+        <w:t>Perhaps you could go even further in discovering more things to explicitly display</w:t>
+      </w:r>
+      <w:r>
+        <w:t>.</w:t>
+      </w:r>
+      <w:bookmarkStart w:id="3" w:name="_Hlk46269577"/>
     </w:p>
-    <w:p/>
-    <w:p>
-      <w:r>
-        <w:t>You could also explicitly display the assignment call, which basically puts the whole thing inside a command:</w:t>
-      </w:r>
-    </w:p>
+    <w:bookmarkEnd w:id="3"/>
     <w:p/>
     <w:p>
       <w:pPr>
@@ -8116,7 +7970,7 @@
                     </pic:cNvPicPr>
                   </pic:nvPicPr>
                   <pic:blipFill>
-                    <a:blip r:embed="rId56" cstate="print">
+                    <a:blip r:embed="rId57" cstate="print">
                       <a:lum bright="-18000"/>
                       <a:extLst>
                         <a:ext uri="{28A0092B-C50C-407E-A947-70E740481C1C}">
@@ -8149,7 +8003,9 @@
         </w:drawing>
       </w:r>
     </w:p>
-    <w:p/>
+    <w:p>
+      <w:bookmarkStart w:id="4" w:name="_Hlk46269597"/>
+    </w:p>
     <w:p>
       <w:pPr>
         <w:ind w:left="568"/>
@@ -8166,6 +8022,7 @@
         <w:t xml:space="preserve"> a more practical notation is:</w:t>
       </w:r>
     </w:p>
+    <w:bookmarkEnd w:id="4"/>
     <w:p>
       <w:pPr>
         <w:ind w:left="568"/>
@@ -8197,7 +8054,7 @@
                     </pic:cNvPicPr>
                   </pic:nvPicPr>
                   <pic:blipFill>
-                    <a:blip r:embed="rId57" cstate="print">
+                    <a:blip r:embed="rId58" cstate="print">
                       <a:lum bright="-18000"/>
                       <a:extLst>
                         <a:ext uri="{28A0092B-C50C-407E-A947-70E740481C1C}">

</xml_diff>